<commit_message>
Added Student#1's P&P report
</commit_message>
<xml_diff>
--- a/reports/Deliverable 1/Student #1/Planning & Progress Report.docx
+++ b/reports/Deliverable 1/Student #1/Planning & Progress Report.docx
@@ -883,43 +883,7 @@
                                     <w:sz w:val="28"/>
                                     <w:szCs w:val="28"/>
                                   </w:rPr>
-                                  <w:t xml:space="preserve">Tudor Cristian </w:t>
-                                </w:r>
-                                <w:proofErr w:type="spellStart"/>
-                                <w:r>
-                                  <w:rPr>
-                                    <w:color w:val="156082" w:themeColor="accent1"/>
-                                    <w:sz w:val="28"/>
-                                    <w:szCs w:val="28"/>
-                                  </w:rPr>
-                                  <w:t>Lacatus</w:t>
-                                </w:r>
-                                <w:proofErr w:type="spellEnd"/>
-                                <w:r>
-                                  <w:rPr>
-                                    <w:color w:val="156082" w:themeColor="accent1"/>
-                                    <w:sz w:val="28"/>
-                                    <w:szCs w:val="28"/>
-                                  </w:rPr>
-                                  <w:t xml:space="preserve"> </w:t>
-                                </w:r>
-                                <w:proofErr w:type="spellStart"/>
-                                <w:r>
-                                  <w:rPr>
-                                    <w:color w:val="156082" w:themeColor="accent1"/>
-                                    <w:sz w:val="28"/>
-                                    <w:szCs w:val="28"/>
-                                  </w:rPr>
-                                  <w:t>Cosma</w:t>
-                                </w:r>
-                                <w:proofErr w:type="spellEnd"/>
-                                <w:r>
-                                  <w:rPr>
-                                    <w:color w:val="156082" w:themeColor="accent1"/>
-                                    <w:sz w:val="28"/>
-                                    <w:szCs w:val="28"/>
-                                  </w:rPr>
-                                  <w:t xml:space="preserve"> </w:t>
+                                  <w:t xml:space="preserve">Tudor Cristian Lacatus Cosma </w:t>
                                 </w:r>
                                 <w:hyperlink r:id="rId11" w:history="1">
                                   <w:r>
@@ -1074,43 +1038,7 @@
                               <w:sz w:val="28"/>
                               <w:szCs w:val="28"/>
                             </w:rPr>
-                            <w:t xml:space="preserve">Tudor Cristian </w:t>
-                          </w:r>
-                          <w:proofErr w:type="spellStart"/>
-                          <w:r>
-                            <w:rPr>
-                              <w:color w:val="156082" w:themeColor="accent1"/>
-                              <w:sz w:val="28"/>
-                              <w:szCs w:val="28"/>
-                            </w:rPr>
-                            <w:t>Lacatus</w:t>
-                          </w:r>
-                          <w:proofErr w:type="spellEnd"/>
-                          <w:r>
-                            <w:rPr>
-                              <w:color w:val="156082" w:themeColor="accent1"/>
-                              <w:sz w:val="28"/>
-                              <w:szCs w:val="28"/>
-                            </w:rPr>
-                            <w:t xml:space="preserve"> </w:t>
-                          </w:r>
-                          <w:proofErr w:type="spellStart"/>
-                          <w:r>
-                            <w:rPr>
-                              <w:color w:val="156082" w:themeColor="accent1"/>
-                              <w:sz w:val="28"/>
-                              <w:szCs w:val="28"/>
-                            </w:rPr>
-                            <w:t>Cosma</w:t>
-                          </w:r>
-                          <w:proofErr w:type="spellEnd"/>
-                          <w:r>
-                            <w:rPr>
-                              <w:color w:val="156082" w:themeColor="accent1"/>
-                              <w:sz w:val="28"/>
-                              <w:szCs w:val="28"/>
-                            </w:rPr>
-                            <w:t xml:space="preserve"> </w:t>
+                            <w:t xml:space="preserve">Tudor Cristian Lacatus Cosma </w:t>
                           </w:r>
                           <w:hyperlink r:id="rId15" w:history="1">
                             <w:r>
@@ -2000,23 +1928,7 @@
         <w:jc w:val="both"/>
       </w:pPr>
       <w:r>
-        <w:t xml:space="preserve">The following document addresses the planning and progress of the tasks regarding the individual requirements of Student#1 of the workgroup C1.067 during the </w:t>
-      </w:r>
-      <w:proofErr w:type="gramStart"/>
-      <w:r>
-        <w:t>time period</w:t>
-      </w:r>
-      <w:proofErr w:type="gramEnd"/>
-      <w:r>
-        <w:t xml:space="preserve"> of the first </w:t>
-      </w:r>
-      <w:proofErr w:type="gramStart"/>
-      <w:r>
-        <w:t>deliverable</w:t>
-      </w:r>
-      <w:proofErr w:type="gramEnd"/>
-      <w:r>
-        <w:t xml:space="preserve"> of the subject. </w:t>
+        <w:t xml:space="preserve">The following document addresses the planning and progress of the tasks regarding the individual requirements of Student#1 of the workgroup C1.067 during the time period of the first deliverable of the subject. </w:t>
       </w:r>
     </w:p>
     <w:p>
@@ -2456,15 +2368,7 @@
         <w:jc w:val="both"/>
       </w:pPr>
       <w:r>
-        <w:t xml:space="preserve">This report provides a detailed account of the tasks completed to meet the requirements of the specified </w:t>
-      </w:r>
-      <w:proofErr w:type="gramStart"/>
-      <w:r>
-        <w:t>deliverable</w:t>
-      </w:r>
-      <w:proofErr w:type="gramEnd"/>
-      <w:r>
-        <w:t>. It includes a structured listing of tasks with relevant details such as title, description, assignees, planned and actual time. Screenshots illustrate key moments in the development process, adhering to the defined working methodology. Additionally, the report presents an estimated and actual budget breakdown, highlighting personnel and amortization costs. Lastly, it reviews progress records, conflict resolution strategies, and a cost comparison between initial estimates and actual expenditures.</w:t>
+        <w:t>This report provides a detailed account of the tasks completed to meet the requirements of the specified deliverable. It includes a structured listing of tasks with relevant details such as title, description, assignees, planned and actual time. Screenshots illustrate key moments in the development process, adhering to the defined working methodology. Additionally, the report presents an estimated and actual budget breakdown, highlighting personnel and amortization costs. Lastly, it reviews progress records, conflict resolution strategies, and a cost comparison between initial estimates and actual expenditures.</w:t>
       </w:r>
       <w:r>
         <w:t>..</w:t>
@@ -2550,29 +2454,13 @@
         <w:jc w:val="both"/>
       </w:pPr>
       <w:r>
-        <w:t xml:space="preserve">Modify the anonymous menu to show an option that takes the browser to the home page of your </w:t>
-      </w:r>
-      <w:proofErr w:type="spellStart"/>
-      <w:r>
-        <w:t>favourite</w:t>
-      </w:r>
-      <w:proofErr w:type="spellEnd"/>
-      <w:r>
-        <w:t xml:space="preserve"> website.</w:t>
+        <w:t>Modify the anonymous menu to show an option that takes the browser to the home page of your favourite website.</w:t>
       </w:r>
       <w:r>
         <w:t xml:space="preserve"> </w:t>
       </w:r>
       <w:r>
-        <w:t xml:space="preserve">The title must </w:t>
-      </w:r>
-      <w:proofErr w:type="gramStart"/>
-      <w:r>
-        <w:t>read</w:t>
-      </w:r>
-      <w:proofErr w:type="gramEnd"/>
-      <w:r>
-        <w:t xml:space="preserve"> as follows:</w:t>
+        <w:t>The title must read as follows:</w:t>
       </w:r>
     </w:p>
     <w:p>
@@ -2770,15 +2658,7 @@
         <w:t>/s</w:t>
       </w:r>
       <w:r>
-        <w:t>: Javier Arellano López (</w:t>
-      </w:r>
-      <w:proofErr w:type="spellStart"/>
-      <w:r>
-        <w:t>javiarellanoo</w:t>
-      </w:r>
-      <w:proofErr w:type="spellEnd"/>
-      <w:r>
-        <w:t xml:space="preserve"> in </w:t>
+        <w:t xml:space="preserve">: Javier Arellano López (javiarellanoo in </w:t>
       </w:r>
       <w:r>
         <w:t>GitHub</w:t>
@@ -2903,15 +2783,7 @@
         <w:t>Assignee/s</w:t>
       </w:r>
       <w:r>
-        <w:t>: Javier Arellano López (</w:t>
-      </w:r>
-      <w:proofErr w:type="spellStart"/>
-      <w:r>
-        <w:t>javiarellanoo</w:t>
-      </w:r>
-      <w:proofErr w:type="spellEnd"/>
-      <w:r>
-        <w:t xml:space="preserve"> in </w:t>
+        <w:t xml:space="preserve">: Javier Arellano López (javiarellanoo in </w:t>
       </w:r>
       <w:r>
         <w:t>GitHub</w:t>
@@ -3038,15 +2910,7 @@
         <w:t>Assignee/s</w:t>
       </w:r>
       <w:r>
-        <w:t>: Javier Arellano López (</w:t>
-      </w:r>
-      <w:proofErr w:type="spellStart"/>
-      <w:r>
-        <w:t>javiarellanoo</w:t>
-      </w:r>
-      <w:proofErr w:type="spellEnd"/>
-      <w:r>
-        <w:t xml:space="preserve"> in </w:t>
+        <w:t xml:space="preserve">: Javier Arellano López (javiarellanoo in </w:t>
       </w:r>
       <w:r>
         <w:t>GitHub</w:t>
@@ -3068,15 +2932,7 @@
           <w:b/>
           <w:bCs/>
         </w:rPr>
-        <w:t>Role/s</w:t>
-      </w:r>
-      <w:proofErr w:type="gramStart"/>
-      <w:r>
-        <w:rPr>
-          <w:b/>
-          <w:bCs/>
-        </w:rPr>
-        <w:t xml:space="preserve">: </w:t>
+        <w:t xml:space="preserve">Role/s: </w:t>
       </w:r>
       <w:r>
         <w:rPr>
@@ -3088,7 +2944,6 @@
       <w:r>
         <w:t>Analyst</w:t>
       </w:r>
-      <w:proofErr w:type="gramEnd"/>
     </w:p>
     <w:p>
       <w:pPr>
@@ -3184,15 +3039,7 @@
         <w:t>Assignee/s</w:t>
       </w:r>
       <w:r>
-        <w:t>: Javier Arellano López (</w:t>
-      </w:r>
-      <w:proofErr w:type="spellStart"/>
-      <w:r>
-        <w:t>javiarellanoo</w:t>
-      </w:r>
-      <w:proofErr w:type="spellEnd"/>
-      <w:r>
-        <w:t xml:space="preserve"> in GitHub)</w:t>
+        <w:t>: Javier Arellano López (javiarellanoo in GitHub)</w:t>
       </w:r>
     </w:p>
     <w:p>
@@ -3275,15 +3122,7 @@
         <w:t xml:space="preserve">I will </w:t>
       </w:r>
       <w:r>
-        <w:t xml:space="preserve">add the group task regarding the </w:t>
-      </w:r>
-      <w:proofErr w:type="gramStart"/>
-      <w:r>
-        <w:t>set</w:t>
-      </w:r>
-      <w:proofErr w:type="gramEnd"/>
-      <w:r>
-        <w:t xml:space="preserve"> up of the configuration environment</w:t>
+        <w:t>add the group task regarding the set up of the configuration environment</w:t>
       </w:r>
       <w:r>
         <w:t>, regarding my time spent on it</w:t>
@@ -3325,10 +3164,7 @@
         <w:t>Description</w:t>
       </w:r>
       <w:r>
-        <w:t xml:space="preserve">: </w:t>
-      </w:r>
-      <w:r>
-        <w:t>Install the framework and prepare the environment for the instantiation of the project</w:t>
+        <w:t>: Install the framework and prepare the environment for the instantiation of the project</w:t>
       </w:r>
     </w:p>
     <w:p>
@@ -3418,15 +3254,7 @@
         <w:t xml:space="preserve">Title: </w:t>
       </w:r>
       <w:r>
-        <w:t xml:space="preserve">Task 009/T1 - Testing Student#1's </w:t>
-      </w:r>
-      <w:proofErr w:type="spellStart"/>
-      <w:r>
-        <w:t>anonymus</w:t>
-      </w:r>
-      <w:proofErr w:type="spellEnd"/>
-      <w:r>
-        <w:t xml:space="preserve"> link</w:t>
+        <w:t>Task 009/T1 - Testing Student#1's anonymus link</w:t>
       </w:r>
     </w:p>
     <w:p>
@@ -3467,15 +3295,7 @@
         <w:jc w:val="both"/>
       </w:pPr>
       <w:r>
-        <w:t xml:space="preserve">Check that it is available in both the </w:t>
-      </w:r>
-      <w:proofErr w:type="spellStart"/>
-      <w:r>
-        <w:t>english</w:t>
-      </w:r>
-      <w:proofErr w:type="spellEnd"/>
-      <w:r>
-        <w:t xml:space="preserve"> and Spanish menu</w:t>
+        <w:t>Check that it is available in both the english and Spanish menu</w:t>
       </w:r>
     </w:p>
     <w:p>
@@ -3487,21 +3307,8 @@
         <w:jc w:val="both"/>
       </w:pPr>
       <w:r>
-        <w:t xml:space="preserve">Check that it is only under </w:t>
-      </w:r>
-      <w:proofErr w:type="spellStart"/>
-      <w:r>
-        <w:t>Anónimo</w:t>
-      </w:r>
-      <w:proofErr w:type="spellEnd"/>
-      <w:r>
-        <w:t>/</w:t>
-      </w:r>
-      <w:proofErr w:type="spellStart"/>
-      <w:r>
-        <w:t>Anonymus</w:t>
-      </w:r>
-      <w:proofErr w:type="spellEnd"/>
+        <w:t>Check that it is only under Anónimo/Anonymus</w:t>
+      </w:r>
     </w:p>
     <w:p>
       <w:pPr>
@@ -3518,172 +3325,112 @@
     <w:p>
       <w:pPr>
         <w:jc w:val="both"/>
-        <w:rPr>
-          <w:lang w:val="es-ES"/>
-        </w:rPr>
-      </w:pPr>
-      <w:proofErr w:type="spellStart"/>
-      <w:r>
-        <w:rPr>
-          <w:b/>
-          <w:bCs/>
-          <w:lang w:val="es-ES"/>
-        </w:rPr>
-        <w:t>Assignee</w:t>
-      </w:r>
-      <w:proofErr w:type="spellEnd"/>
-      <w:r>
-        <w:rPr>
-          <w:b/>
-          <w:bCs/>
-          <w:lang w:val="es-ES"/>
-        </w:rPr>
-        <w:t>/s:</w:t>
-      </w:r>
-      <w:r>
-        <w:rPr>
-          <w:lang w:val="es-ES"/>
-        </w:rPr>
-        <w:t xml:space="preserve"> Aarón Jesús Acuña Bellido (</w:t>
-      </w:r>
-      <w:proofErr w:type="spellStart"/>
-      <w:r>
-        <w:rPr>
-          <w:lang w:val="es-ES"/>
-        </w:rPr>
-        <w:t>aaronacuu</w:t>
-      </w:r>
-      <w:r>
-        <w:rPr>
-          <w:lang w:val="es-ES"/>
-        </w:rPr>
-        <w:t>na</w:t>
-      </w:r>
-      <w:proofErr w:type="spellEnd"/>
-      <w:r>
-        <w:rPr>
-          <w:lang w:val="es-ES"/>
-        </w:rPr>
-        <w:t xml:space="preserve"> in GitHub)</w:t>
-      </w:r>
-    </w:p>
-    <w:p>
-      <w:pPr>
-        <w:jc w:val="both"/>
-        <w:rPr>
-          <w:lang w:val="es-ES"/>
-        </w:rPr>
-      </w:pPr>
-      <w:r>
-        <w:rPr>
-          <w:b/>
-          <w:bCs/>
-          <w:lang w:val="es-ES"/>
+      </w:pPr>
+      <w:r>
+        <w:rPr>
+          <w:b/>
+          <w:bCs/>
+        </w:rPr>
+        <w:t>Assignee/s:</w:t>
+      </w:r>
+      <w:r>
+        <w:t xml:space="preserve"> Aarón Jesús Acuña Bellido (aaronacuuna in GitHub)</w:t>
+      </w:r>
+    </w:p>
+    <w:p>
+      <w:pPr>
+        <w:jc w:val="both"/>
+      </w:pPr>
+      <w:r>
+        <w:rPr>
+          <w:b/>
+          <w:bCs/>
         </w:rPr>
         <w:t>Role/s:</w:t>
       </w:r>
       <w:r>
-        <w:rPr>
-          <w:lang w:val="es-ES"/>
-        </w:rPr>
+        <w:t xml:space="preserve"> Tester</w:t>
+      </w:r>
+    </w:p>
+    <w:p>
+      <w:pPr>
+        <w:jc w:val="both"/>
+      </w:pPr>
+      <w:r>
+        <w:rPr>
+          <w:b/>
+          <w:bCs/>
+        </w:rPr>
+        <w:t xml:space="preserve">Expected time: </w:t>
+      </w:r>
+      <w:r>
+        <w:t>10</w:t>
+      </w:r>
+      <w:r>
+        <w:t xml:space="preserve"> m</w:t>
+      </w:r>
+      <w:r>
+        <w:t>inutes</w:t>
+      </w:r>
+    </w:p>
+    <w:p>
+      <w:pPr>
+        <w:jc w:val="both"/>
+      </w:pPr>
+      <w:r>
+        <w:rPr>
+          <w:b/>
+          <w:bCs/>
+        </w:rPr>
+        <w:t>Time Spent</w:t>
+      </w:r>
+      <w:r>
+        <w:t>: 6 minutes</w:t>
+      </w:r>
+    </w:p>
+    <w:p>
+      <w:pPr>
+        <w:jc w:val="both"/>
+      </w:pPr>
+    </w:p>
+    <w:p>
+      <w:pPr>
+        <w:jc w:val="both"/>
+      </w:pPr>
+      <w:r>
+        <w:rPr>
+          <w:b/>
+          <w:bCs/>
+        </w:rPr>
+        <w:t>Title:</w:t>
+      </w:r>
+      <w:r>
         <w:t xml:space="preserve"> </w:t>
       </w:r>
-      <w:proofErr w:type="spellStart"/>
-      <w:r>
-        <w:rPr>
-          <w:lang w:val="es-ES"/>
-        </w:rPr>
-        <w:t>Tester</w:t>
-      </w:r>
-      <w:proofErr w:type="spellEnd"/>
-    </w:p>
-    <w:p>
-      <w:pPr>
-        <w:jc w:val="both"/>
-      </w:pPr>
-      <w:r>
-        <w:rPr>
-          <w:b/>
-          <w:bCs/>
-        </w:rPr>
-        <w:t xml:space="preserve">Expected time: </w:t>
-      </w:r>
-      <w:r>
-        <w:t>10</w:t>
-      </w:r>
-      <w:r>
-        <w:t xml:space="preserve"> m</w:t>
-      </w:r>
-      <w:r>
-        <w:t>inutes</w:t>
-      </w:r>
-    </w:p>
-    <w:p>
-      <w:pPr>
-        <w:jc w:val="both"/>
-      </w:pPr>
-      <w:r>
-        <w:rPr>
-          <w:b/>
-          <w:bCs/>
-        </w:rPr>
-        <w:t>Time Spent</w:t>
-      </w:r>
-      <w:r>
-        <w:t>: 6 minutes</w:t>
-      </w:r>
-    </w:p>
-    <w:p>
-      <w:pPr>
-        <w:jc w:val="both"/>
-      </w:pPr>
-    </w:p>
-    <w:p>
-      <w:pPr>
-        <w:jc w:val="both"/>
-      </w:pPr>
-      <w:r>
-        <w:rPr>
-          <w:b/>
-          <w:bCs/>
-        </w:rPr>
-        <w:t>Title:</w:t>
-      </w:r>
-      <w:r>
+      <w:r>
+        <w:t>Task 025/T1 - Test the link to Student#1's dashboard</w:t>
+      </w:r>
+    </w:p>
+    <w:p>
+      <w:pPr>
+        <w:jc w:val="both"/>
+      </w:pPr>
+      <w:r>
+        <w:rPr>
+          <w:b/>
+          <w:bCs/>
+        </w:rPr>
+        <w:t>Description:</w:t>
+      </w:r>
+      <w:r>
+        <w:rPr>
+          <w:b/>
+          <w:bCs/>
+        </w:rPr>
         <w:t xml:space="preserve"> </w:t>
       </w:r>
       <w:r>
-        <w:t>Task 025/T1 - Test the link to Student#1's dashboard</w:t>
-      </w:r>
-    </w:p>
-    <w:p>
-      <w:pPr>
-        <w:jc w:val="both"/>
-      </w:pPr>
-      <w:r>
-        <w:rPr>
-          <w:b/>
-          <w:bCs/>
-        </w:rPr>
-        <w:t>Description:</w:t>
-      </w:r>
-      <w:r>
-        <w:rPr>
-          <w:b/>
-          <w:bCs/>
-        </w:rPr>
-        <w:t xml:space="preserve"> </w:t>
-      </w:r>
-      <w:r>
-        <w:t xml:space="preserve">Check that the link provided to the dashboard of Student#1 correctly reflects </w:t>
-      </w:r>
-      <w:proofErr w:type="gramStart"/>
-      <w:r>
-        <w:t>all of</w:t>
-      </w:r>
-      <w:proofErr w:type="gramEnd"/>
-      <w:r>
-        <w:t xml:space="preserve"> the related tasks for his individual requirements.</w:t>
+        <w:t>Check that the link provided to the dashboard of Student#1 correctly reflects all of the related tasks for his individual requirements.</w:t>
       </w:r>
     </w:p>
     <w:p>
@@ -3873,15 +3620,7 @@
         <w:t>Assignee/s:</w:t>
       </w:r>
       <w:r>
-        <w:t xml:space="preserve"> Tudor Cristian Lacatus Cosma (</w:t>
-      </w:r>
-      <w:proofErr w:type="spellStart"/>
-      <w:r>
-        <w:t>tcosma</w:t>
-      </w:r>
-      <w:proofErr w:type="spellEnd"/>
-      <w:r>
-        <w:t xml:space="preserve"> in GitHub)</w:t>
+        <w:t xml:space="preserve"> Tudor Cristian Lacatus Cosma (tcosma in GitHub)</w:t>
       </w:r>
     </w:p>
     <w:p>
@@ -4026,23 +3765,7 @@
         <w:t xml:space="preserve"> </w:t>
       </w:r>
       <w:r>
-        <w:t>Tudor Cristian Lacatus Cosma (</w:t>
-      </w:r>
-      <w:proofErr w:type="spellStart"/>
-      <w:r>
-        <w:t>tcosma</w:t>
-      </w:r>
-      <w:proofErr w:type="spellEnd"/>
-      <w:r>
-        <w:t xml:space="preserve"> in </w:t>
-      </w:r>
-      <w:proofErr w:type="spellStart"/>
-      <w:r>
-        <w:t>Github</w:t>
-      </w:r>
-      <w:proofErr w:type="spellEnd"/>
-      <w:r>
-        <w:t xml:space="preserve">) </w:t>
+        <w:t xml:space="preserve">Tudor Cristian Lacatus Cosma (tcosma in Github) </w:t>
       </w:r>
     </w:p>
     <w:p>
@@ -4095,13 +3818,8 @@
         <w:t xml:space="preserve">Time Spent: </w:t>
       </w:r>
       <w:r>
-        <w:t xml:space="preserve">Not available </w:t>
-      </w:r>
-      <w:proofErr w:type="gramStart"/>
-      <w:r>
-        <w:t>at the moment</w:t>
-      </w:r>
-      <w:proofErr w:type="gramEnd"/>
+        <w:t>Not available at the moment</w:t>
+      </w:r>
     </w:p>
     <w:p>
       <w:pPr>
@@ -4309,9 +4027,62 @@
     </w:p>
     <w:p>
       <w:pPr>
-        <w:pStyle w:val="Ttulo2"/>
-        <w:jc w:val="both"/>
-      </w:pPr>
+        <w:jc w:val="both"/>
+        <w:rPr>
+          <w:b/>
+          <w:bCs/>
+        </w:rPr>
+      </w:pPr>
+      <w:r>
+        <w:rPr>
+          <w:b/>
+          <w:bCs/>
+        </w:rPr>
+        <w:lastRenderedPageBreak/>
+        <w:drawing>
+          <wp:inline distT="0" distB="0" distL="0" distR="0" wp14:anchorId="7087AB55" wp14:editId="43B2AFDB">
+            <wp:extent cx="5400040" cy="3402965"/>
+            <wp:effectExtent l="0" t="0" r="0" b="6985"/>
+            <wp:docPr id="757862451" name="Imagen 1" descr="Interfaz de usuario gráfica, Aplicación&#10;&#10;El contenido generado por IA puede ser incorrecto."/>
+            <wp:cNvGraphicFramePr>
+              <a:graphicFrameLocks xmlns:a="http://schemas.openxmlformats.org/drawingml/2006/main" noChangeAspect="1"/>
+            </wp:cNvGraphicFramePr>
+            <a:graphic xmlns:a="http://schemas.openxmlformats.org/drawingml/2006/main">
+              <a:graphicData uri="http://schemas.openxmlformats.org/drawingml/2006/picture">
+                <pic:pic xmlns:pic="http://schemas.openxmlformats.org/drawingml/2006/picture">
+                  <pic:nvPicPr>
+                    <pic:cNvPr id="757862451" name="Imagen 1" descr="Interfaz de usuario gráfica, Aplicación&#10;&#10;El contenido generado por IA puede ser incorrecto."/>
+                    <pic:cNvPicPr/>
+                  </pic:nvPicPr>
+                  <pic:blipFill>
+                    <a:blip r:embed="rId18"/>
+                    <a:stretch>
+                      <a:fillRect/>
+                    </a:stretch>
+                  </pic:blipFill>
+                  <pic:spPr>
+                    <a:xfrm>
+                      <a:off x="0" y="0"/>
+                      <a:ext cx="5400040" cy="3402965"/>
+                    </a:xfrm>
+                    <a:prstGeom prst="rect">
+                      <a:avLst/>
+                    </a:prstGeom>
+                  </pic:spPr>
+                </pic:pic>
+              </a:graphicData>
+            </a:graphic>
+          </wp:inline>
+        </w:drawing>
+      </w:r>
+    </w:p>
+    <w:p>
+      <w:pPr>
+        <w:jc w:val="both"/>
+      </w:pPr>
+      <w:r>
+        <w:t>Note that the testing task has not been completed while the development of this document.</w:t>
+      </w:r>
     </w:p>
     <w:p>
       <w:pPr>
@@ -4344,10 +4115,7 @@
         <w:jc w:val="both"/>
       </w:pPr>
       <w:r>
-        <w:t xml:space="preserve">Project </w:t>
-      </w:r>
-      <w:r>
-        <w:t>Managers and analysts: €30.00 per hour</w:t>
+        <w:t>Project Managers and analysts: €30.00 per hour</w:t>
       </w:r>
     </w:p>
     <w:p>
@@ -4367,15 +4135,7 @@
         <w:jc w:val="both"/>
       </w:pPr>
       <w:r>
-        <w:t xml:space="preserve">After summing the estimated times for each task, </w:t>
-      </w:r>
-      <w:proofErr w:type="gramStart"/>
-      <w:r>
-        <w:t>taking into account</w:t>
-      </w:r>
-      <w:proofErr w:type="gramEnd"/>
-      <w:r>
-        <w:t xml:space="preserve"> the assumed role, the final budget is obtained.</w:t>
+        <w:t>After summing the estimated times for each task, taking into account the assumed role, the final budget is obtained.</w:t>
       </w:r>
     </w:p>
     <w:tbl>
@@ -4429,15 +4189,7 @@
               <w:jc w:val="both"/>
             </w:pPr>
             <w:r>
-              <w:t>Estimated time(</w:t>
-            </w:r>
-            <w:proofErr w:type="spellStart"/>
-            <w:r>
-              <w:t>hrs</w:t>
-            </w:r>
-            <w:proofErr w:type="spellEnd"/>
-            <w:r>
-              <w:t>)</w:t>
+              <w:t>Estimated time(hrs)</w:t>
             </w:r>
           </w:p>
         </w:tc>
@@ -4788,6 +4540,7 @@
         <w:jc w:val="both"/>
       </w:pPr>
       <w:r>
+        <w:lastRenderedPageBreak/>
         <w:t xml:space="preserve">The project requires the use of a laptop or a personal computer, valued at 1,150 €, which is amortized over three years (36 months, 4 weeks per month). Hence, the weekly amortization cost is the following: </w:t>
       </w:r>
     </w:p>
@@ -4799,60 +4552,36 @@
         <w:t xml:space="preserve">Amortization cost per week = </w:t>
       </w:r>
       <w:r>
-        <w:t>1150</w:t>
-      </w:r>
-      <w:proofErr w:type="gramStart"/>
-      <w:r>
-        <w:t>/(</w:t>
-      </w:r>
-      <w:proofErr w:type="gramEnd"/>
-      <w:r>
-        <w:t>36*4) = 7,99 €</w:t>
-      </w:r>
-    </w:p>
-    <w:p>
-      <w:pPr>
-        <w:jc w:val="both"/>
-      </w:pPr>
-    </w:p>
-    <w:p>
-      <w:pPr>
-        <w:jc w:val="both"/>
-      </w:pPr>
-      <w:r>
-        <w:t xml:space="preserve">Since the first delivery has had a length of 3 weeks, we compute the amortization cost of this </w:t>
-      </w:r>
-      <w:proofErr w:type="gramStart"/>
-      <w:r>
-        <w:t>time period</w:t>
-      </w:r>
-      <w:proofErr w:type="gramEnd"/>
-      <w:r>
-        <w:t xml:space="preserve"> and add it to the final amount.</w:t>
-      </w:r>
-    </w:p>
-    <w:p>
-      <w:pPr>
-        <w:jc w:val="both"/>
-      </w:pPr>
-    </w:p>
-    <w:p>
-      <w:pPr>
-        <w:jc w:val="both"/>
-      </w:pPr>
-      <w:r>
-        <w:t xml:space="preserve">Thus, the cost </w:t>
-      </w:r>
-      <w:proofErr w:type="gramStart"/>
-      <w:r>
-        <w:t xml:space="preserve">is of </w:t>
-      </w:r>
-      <w:r>
-        <w:t>204,86€</w:t>
-      </w:r>
-      <w:proofErr w:type="gramEnd"/>
-      <w:r>
-        <w:t>.</w:t>
+        <w:t>1150/(36*4) = 7,99 €</w:t>
+      </w:r>
+    </w:p>
+    <w:p>
+      <w:pPr>
+        <w:jc w:val="both"/>
+      </w:pPr>
+    </w:p>
+    <w:p>
+      <w:pPr>
+        <w:jc w:val="both"/>
+      </w:pPr>
+      <w:r>
+        <w:t>Since the first delivery has had a length of 3 weeks, we compute the amortization cost of this time period and add it to the final amount.</w:t>
+      </w:r>
+    </w:p>
+    <w:p>
+      <w:pPr>
+        <w:jc w:val="both"/>
+      </w:pPr>
+    </w:p>
+    <w:p>
+      <w:pPr>
+        <w:jc w:val="both"/>
+      </w:pPr>
+      <w:r>
+        <w:t xml:space="preserve">Thus, the cost is of </w:t>
+      </w:r>
+      <w:r>
+        <w:t>204,86€.</w:t>
       </w:r>
     </w:p>
     <w:p>
@@ -4868,232 +4597,192 @@
       </w:pPr>
       <w:bookmarkStart w:id="5" w:name="_Toc190978589"/>
       <w:r>
+        <w:t>PROGRESS</w:t>
+      </w:r>
+      <w:bookmarkEnd w:id="5"/>
+    </w:p>
+    <w:p>
+      <w:pPr>
+        <w:pStyle w:val="Ttulo2"/>
+        <w:jc w:val="both"/>
+      </w:pPr>
+      <w:bookmarkStart w:id="6" w:name="_Toc190978590"/>
+      <w:r>
+        <w:t>Progress Report:</w:t>
+      </w:r>
+      <w:bookmarkEnd w:id="6"/>
+    </w:p>
+    <w:p>
+      <w:pPr>
+        <w:jc w:val="both"/>
+      </w:pPr>
+      <w:r>
+        <w:t>The following records provide an overview of my performance in the individual tasks according to the performance indicators defined in the Charte</w:t>
+      </w:r>
+      <w:r>
+        <w:t>r</w:t>
+      </w:r>
+      <w:r>
+        <w:t xml:space="preserve"> Report</w:t>
+      </w:r>
+      <w:r>
+        <w:t xml:space="preserve"> </w:t>
+      </w:r>
+      <w:r>
+        <w:t>and the corresponding actions taken.</w:t>
+      </w:r>
+    </w:p>
+    <w:p>
+      <w:pPr>
+        <w:jc w:val="both"/>
+        <w:rPr>
+          <w:b/>
+          <w:bCs/>
+        </w:rPr>
+      </w:pPr>
+      <w:r>
+        <w:t xml:space="preserve"> </w:t>
+      </w:r>
+      <w:r>
+        <w:rPr>
+          <w:b/>
+          <w:bCs/>
+        </w:rPr>
+        <w:t>Feedback session 1 (18/02/2025)</w:t>
+      </w:r>
+      <w:r>
+        <w:rPr>
+          <w:b/>
+          <w:bCs/>
+        </w:rPr>
+        <w:t>:</w:t>
+      </w:r>
+    </w:p>
+    <w:p>
+      <w:pPr>
+        <w:jc w:val="both"/>
+      </w:pPr>
+      <w:r>
+        <w:t xml:space="preserve"> Regarding the ”</w:t>
+      </w:r>
+      <w:r>
+        <w:t>Actual Grade vs Expected Grade</w:t>
+      </w:r>
+      <w:r>
+        <w:t xml:space="preserve">” performance indicator, I expected to obtain </w:t>
+      </w:r>
+      <w:r>
+        <w:t>one</w:t>
+      </w:r>
+      <w:r>
+        <w:t xml:space="preserve"> marked requirements, </w:t>
+      </w:r>
+      <w:r>
+        <w:t>that is, just the one regarding my favourite link in the anonymus menu</w:t>
+      </w:r>
+      <w:r>
+        <w:t xml:space="preserve">. During the session, the lecturer marked </w:t>
+      </w:r>
+      <w:r>
+        <w:t>it</w:t>
+      </w:r>
+      <w:r>
+        <w:t xml:space="preserve"> as completed. </w:t>
+      </w:r>
+    </w:p>
+    <w:p>
+      <w:pPr>
+        <w:jc w:val="both"/>
+      </w:pPr>
+      <w:r>
+        <w:t>Result</w:t>
+      </w:r>
+      <w:r>
+        <w:t xml:space="preserve"> = </w:t>
+      </w:r>
+      <w:r>
+        <w:t>1</w:t>
+      </w:r>
+      <w:r>
+        <w:t xml:space="preserve"> − </w:t>
+      </w:r>
+      <w:r>
+        <w:t>1</w:t>
+      </w:r>
+      <w:r>
+        <w:t xml:space="preserve"> = 0 </w:t>
+      </w:r>
+      <w:r>
+        <w:t>Meaning that</w:t>
+      </w:r>
+      <w:r>
+        <w:t xml:space="preserve"> the final value of the </w:t>
+      </w:r>
+      <w:r>
+        <w:t>performance</w:t>
+      </w:r>
+      <w:r>
+        <w:t xml:space="preserve"> indicator was 0. A zero value indicates that I am adequately making progress towards the goal without exceeding expectations. No rewards or admonishments were issued.</w:t>
+      </w:r>
+    </w:p>
+    <w:p>
+      <w:pPr>
+        <w:jc w:val="both"/>
+      </w:pPr>
+    </w:p>
+    <w:p>
+      <w:pPr>
+        <w:pStyle w:val="Ttulo2"/>
+        <w:jc w:val="both"/>
+      </w:pPr>
+      <w:bookmarkStart w:id="7" w:name="_Toc190978591"/>
+      <w:r>
+        <w:t>Conflicts</w:t>
+      </w:r>
+      <w:bookmarkEnd w:id="7"/>
+      <w:r>
+        <w:t xml:space="preserve"> </w:t>
+      </w:r>
+    </w:p>
+    <w:p>
+      <w:pPr>
+        <w:jc w:val="both"/>
+      </w:pPr>
+      <w:r>
+        <w:t>No conflicts have occurred during this time period.</w:t>
+      </w:r>
+    </w:p>
+    <w:p>
+      <w:pPr>
+        <w:jc w:val="both"/>
+      </w:pPr>
+    </w:p>
+    <w:p>
+      <w:pPr>
+        <w:pStyle w:val="Ttulo2"/>
+        <w:jc w:val="both"/>
+      </w:pPr>
+      <w:bookmarkStart w:id="8" w:name="_Toc190978592"/>
+      <w:r>
+        <w:t>Cost Comparison</w:t>
+      </w:r>
+      <w:bookmarkEnd w:id="8"/>
+    </w:p>
+    <w:p>
+      <w:pPr>
+        <w:jc w:val="both"/>
+      </w:pPr>
+      <w:r>
+        <w:t>After completing the delivery, I will compare the estimated costs with the actual costs incurred. This includes the number of hours spent per role, personnel costs, amortization and the total cost difference.</w:t>
+      </w:r>
+    </w:p>
+    <w:p>
+      <w:pPr>
+        <w:jc w:val="both"/>
+      </w:pPr>
+      <w:r>
         <w:lastRenderedPageBreak/>
-        <w:t>PROGRESS</w:t>
-      </w:r>
-      <w:bookmarkEnd w:id="5"/>
-    </w:p>
-    <w:p>
-      <w:pPr>
-        <w:pStyle w:val="Ttulo2"/>
-        <w:jc w:val="both"/>
-      </w:pPr>
-      <w:bookmarkStart w:id="6" w:name="_Toc190978590"/>
-      <w:r>
-        <w:t>Progress Report:</w:t>
-      </w:r>
-      <w:bookmarkEnd w:id="6"/>
-    </w:p>
-    <w:p>
-      <w:pPr>
-        <w:jc w:val="both"/>
-      </w:pPr>
-      <w:r>
-        <w:t>The following records provide an overview of my performance in the individual tasks according to the performance indicators defined in the Charte</w:t>
-      </w:r>
-      <w:r>
-        <w:t>r</w:t>
-      </w:r>
-      <w:r>
-        <w:t xml:space="preserve"> Report</w:t>
-      </w:r>
-      <w:r>
-        <w:t xml:space="preserve"> </w:t>
-      </w:r>
-      <w:r>
-        <w:t>and the corresponding actions taken.</w:t>
-      </w:r>
-    </w:p>
-    <w:p>
-      <w:pPr>
-        <w:jc w:val="both"/>
-        <w:rPr>
-          <w:b/>
-          <w:bCs/>
-        </w:rPr>
-      </w:pPr>
-      <w:r>
-        <w:t xml:space="preserve"> </w:t>
-      </w:r>
-      <w:r>
-        <w:rPr>
-          <w:b/>
-          <w:bCs/>
-        </w:rPr>
-        <w:t>Feedback session 1 (18/02/2025)</w:t>
-      </w:r>
-      <w:r>
-        <w:rPr>
-          <w:b/>
-          <w:bCs/>
-        </w:rPr>
-        <w:t>:</w:t>
-      </w:r>
-    </w:p>
-    <w:p>
-      <w:pPr>
-        <w:jc w:val="both"/>
-      </w:pPr>
-      <w:r>
-        <w:t xml:space="preserve"> Regarding </w:t>
-      </w:r>
-      <w:proofErr w:type="gramStart"/>
-      <w:r>
-        <w:t>the ”</w:t>
-      </w:r>
-      <w:r>
-        <w:t>Actual</w:t>
-      </w:r>
-      <w:proofErr w:type="gramEnd"/>
-      <w:r>
-        <w:t xml:space="preserve"> Grade vs Expected Grade</w:t>
-      </w:r>
-      <w:r>
-        <w:t xml:space="preserve">” performance indicator, I expected to obtain </w:t>
-      </w:r>
-      <w:r>
-        <w:t>one</w:t>
-      </w:r>
-      <w:r>
-        <w:t xml:space="preserve"> marked requirements, </w:t>
-      </w:r>
-      <w:r>
-        <w:t xml:space="preserve">that is, just the one regarding my </w:t>
-      </w:r>
-      <w:proofErr w:type="spellStart"/>
-      <w:r>
-        <w:t>favourite</w:t>
-      </w:r>
-      <w:proofErr w:type="spellEnd"/>
-      <w:r>
-        <w:t xml:space="preserve"> link in the </w:t>
-      </w:r>
-      <w:proofErr w:type="spellStart"/>
-      <w:r>
-        <w:t>anonymus</w:t>
-      </w:r>
-      <w:proofErr w:type="spellEnd"/>
-      <w:r>
-        <w:t xml:space="preserve"> menu</w:t>
-      </w:r>
-      <w:r>
-        <w:t xml:space="preserve">. During the session, the lecturer marked </w:t>
-      </w:r>
-      <w:r>
-        <w:t>it</w:t>
-      </w:r>
-      <w:r>
-        <w:t xml:space="preserve"> as completed. </w:t>
-      </w:r>
-    </w:p>
-    <w:p>
-      <w:pPr>
-        <w:jc w:val="both"/>
-      </w:pPr>
-      <w:r>
-        <w:t>Result</w:t>
-      </w:r>
-      <w:r>
-        <w:t xml:space="preserve"> = </w:t>
-      </w:r>
-      <w:r>
-        <w:t>1</w:t>
-      </w:r>
-      <w:r>
-        <w:t xml:space="preserve"> − </w:t>
-      </w:r>
-      <w:r>
-        <w:t>1</w:t>
-      </w:r>
-      <w:r>
-        <w:t xml:space="preserve"> = 0 </w:t>
-      </w:r>
-      <w:r>
-        <w:t>Meaning that</w:t>
-      </w:r>
-      <w:r>
-        <w:t xml:space="preserve"> the final value of the </w:t>
-      </w:r>
-      <w:r>
-        <w:t>performance</w:t>
-      </w:r>
-      <w:r>
-        <w:t xml:space="preserve"> indicator was 0. A zero value indicates that I am adequately making progress towards the goal without exceeding expectations. No rewards or admonishments were issued.</w:t>
-      </w:r>
-    </w:p>
-    <w:p>
-      <w:pPr>
-        <w:jc w:val="both"/>
-      </w:pPr>
-    </w:p>
-    <w:p>
-      <w:pPr>
-        <w:pStyle w:val="Ttulo2"/>
-        <w:jc w:val="both"/>
-      </w:pPr>
-      <w:bookmarkStart w:id="7" w:name="_Toc190978591"/>
-      <w:r>
-        <w:t>Conflicts</w:t>
-      </w:r>
-      <w:bookmarkEnd w:id="7"/>
-      <w:r>
-        <w:t xml:space="preserve"> </w:t>
-      </w:r>
-    </w:p>
-    <w:p>
-      <w:pPr>
-        <w:jc w:val="both"/>
-      </w:pPr>
-      <w:r>
-        <w:t xml:space="preserve">No conflicts have occurred during this </w:t>
-      </w:r>
-      <w:proofErr w:type="gramStart"/>
-      <w:r>
-        <w:t>time period</w:t>
-      </w:r>
-      <w:proofErr w:type="gramEnd"/>
-      <w:r>
-        <w:t>.</w:t>
-      </w:r>
-    </w:p>
-    <w:p>
-      <w:pPr>
-        <w:jc w:val="both"/>
-      </w:pPr>
-    </w:p>
-    <w:p>
-      <w:pPr>
-        <w:pStyle w:val="Ttulo2"/>
-        <w:jc w:val="both"/>
-      </w:pPr>
-      <w:bookmarkStart w:id="8" w:name="_Toc190978592"/>
-      <w:r>
-        <w:t>Cost Comparison</w:t>
-      </w:r>
-      <w:bookmarkEnd w:id="8"/>
-    </w:p>
-    <w:p>
-      <w:pPr>
-        <w:jc w:val="both"/>
-      </w:pPr>
-      <w:r>
-        <w:t>After completing the delivery, I will compare the estimated costs with the actual costs incurred. This includes the number of hours spent per role, personnel costs, amortization and the total cost difference.</w:t>
-      </w:r>
-    </w:p>
-    <w:p>
-      <w:pPr>
-        <w:jc w:val="both"/>
-      </w:pPr>
-      <w:r>
-        <w:t xml:space="preserve">By </w:t>
-      </w:r>
-      <w:proofErr w:type="gramStart"/>
-      <w:r>
-        <w:t>summing</w:t>
-      </w:r>
-      <w:proofErr w:type="gramEnd"/>
-      <w:r>
-        <w:t xml:space="preserve"> the total time spent and considering the roles taken for each of the tasks, we could obtain the following results. For the sake of fairness, we assume that the tasks that have not been fulfilled yet match the expected time.  Doing this, we would obtain the following results:</w:t>
+        <w:t>By summing the total time spent and considering the roles taken for each of the tasks, we could obtain the following results. For the sake of fairness, we assume that the tasks that have not been fulfilled yet match the expected time.  Doing this, we would obtain the following results:</w:t>
       </w:r>
     </w:p>
     <w:tbl>
@@ -5144,18 +4833,7 @@
               <w:jc w:val="both"/>
             </w:pPr>
             <w:r>
-              <w:t xml:space="preserve">Time Spent </w:t>
-            </w:r>
-            <w:r>
-              <w:t>(</w:t>
-            </w:r>
-            <w:proofErr w:type="spellStart"/>
-            <w:r>
-              <w:t>hrs</w:t>
-            </w:r>
-            <w:proofErr w:type="spellEnd"/>
-            <w:r>
-              <w:t>)</w:t>
+              <w:t>Time Spent (hrs)</w:t>
             </w:r>
           </w:p>
         </w:tc>
@@ -5529,123 +5207,91 @@
         <w:jc w:val="both"/>
       </w:pPr>
       <w:r>
+        <w:t xml:space="preserve">Adding the amortization costs, since no inconveniences occurred, the final cost of the first Deliverable would be of 195,87€. </w:t>
+      </w:r>
+    </w:p>
+    <w:p>
+      <w:pPr>
+        <w:jc w:val="both"/>
+      </w:pPr>
+    </w:p>
+    <w:p>
+      <w:pPr>
+        <w:jc w:val="both"/>
+      </w:pPr>
+      <w:r>
+        <w:t>Taking a quick comparison to both costs, we see that we have obtained a gain of 8.99 €. This indicates a correct estimation effort.</w:t>
+      </w:r>
+    </w:p>
+    <w:p>
+      <w:pPr>
+        <w:pStyle w:val="Ttulo1"/>
+        <w:jc w:val="both"/>
+      </w:pPr>
+      <w:bookmarkStart w:id="9" w:name="_Toc190978593"/>
+      <w:r>
+        <w:t>CONCLUSIONS</w:t>
+      </w:r>
+      <w:bookmarkEnd w:id="9"/>
+    </w:p>
+    <w:p>
+      <w:pPr>
+        <w:jc w:val="both"/>
+      </w:pPr>
+      <w:r>
+        <w:t>Throughout this document, I have shown th</w:t>
+      </w:r>
+      <w:r>
+        <w:t>e approach used for this Delivery. By task allocation, quality assurance tasks and feedback sessions, and the advice received in said sessions. I have managed to push forward and obtain success.</w:t>
+      </w:r>
+    </w:p>
+    <w:p>
+      <w:pPr>
+        <w:jc w:val="both"/>
+      </w:pPr>
+      <w:r>
+        <w:t xml:space="preserve"> In the planning section, I have demonstrated that the methodology of the subject has been followed, alongside evidence via screenshots of the project’s dashboard. </w:t>
+      </w:r>
+    </w:p>
+    <w:p>
+      <w:pPr>
+        <w:jc w:val="both"/>
+      </w:pPr>
+    </w:p>
+    <w:p>
+      <w:pPr>
+        <w:jc w:val="both"/>
+      </w:pPr>
+      <w:r>
+        <w:t>In the progress section, we have seen that we have done a fairly decent job at estimating costs for this Delivery.</w:t>
+      </w:r>
+    </w:p>
+    <w:p>
+      <w:pPr>
+        <w:jc w:val="both"/>
+      </w:pPr>
+    </w:p>
+    <w:p>
+      <w:pPr>
+        <w:jc w:val="both"/>
+      </w:pPr>
+      <w:r>
+        <w:t>However, I have started to work a little bit late, having as a consequence some distress and a hectic scheduling in the last days. For following Sprints, I plan to improve this aspect and aim for better performance.</w:t>
+      </w:r>
+    </w:p>
+    <w:p>
+      <w:pPr>
+        <w:jc w:val="both"/>
+      </w:pPr>
+    </w:p>
+    <w:p>
+      <w:pPr>
+        <w:pStyle w:val="Ttulo1"/>
+        <w:jc w:val="both"/>
+      </w:pPr>
+      <w:bookmarkStart w:id="10" w:name="_Toc190978594"/>
+      <w:r>
         <w:lastRenderedPageBreak/>
-        <w:t xml:space="preserve">Adding the amortization costs, since no inconveniences occurred, the final cost of the first Deliverable would be of 195,87€. </w:t>
-      </w:r>
-    </w:p>
-    <w:p>
-      <w:pPr>
-        <w:jc w:val="both"/>
-      </w:pPr>
-    </w:p>
-    <w:p>
-      <w:pPr>
-        <w:jc w:val="both"/>
-      </w:pPr>
-      <w:r>
-        <w:t xml:space="preserve">Taking a quick comparison </w:t>
-      </w:r>
-      <w:proofErr w:type="gramStart"/>
-      <w:r>
-        <w:t>to</w:t>
-      </w:r>
-      <w:proofErr w:type="gramEnd"/>
-      <w:r>
-        <w:t xml:space="preserve"> both costs, we see that we have obtained a gain of 8.99 €. This indicates a correct estimation effort.</w:t>
-      </w:r>
-    </w:p>
-    <w:p>
-      <w:pPr>
-        <w:pStyle w:val="Ttulo1"/>
-        <w:jc w:val="both"/>
-      </w:pPr>
-      <w:bookmarkStart w:id="9" w:name="_Toc190978593"/>
-      <w:r>
-        <w:t>CONCLUSIONS</w:t>
-      </w:r>
-      <w:bookmarkEnd w:id="9"/>
-    </w:p>
-    <w:p>
-      <w:pPr>
-        <w:jc w:val="both"/>
-      </w:pPr>
-      <w:r>
-        <w:t>Throughout this document, I have shown th</w:t>
-      </w:r>
-      <w:r>
-        <w:t>e approach used for this Delivery. By task allocation, quality assurance tasks and feedback sessions, and the advice received in said sessions. I have managed to push forward and obtain success.</w:t>
-      </w:r>
-    </w:p>
-    <w:p>
-      <w:pPr>
-        <w:jc w:val="both"/>
-      </w:pPr>
-      <w:r>
-        <w:t xml:space="preserve"> In the planning section, I have demonstrated that the methodology of the subject has been followed, alongside evidence via screenshots of the project’s dashboard. </w:t>
-      </w:r>
-    </w:p>
-    <w:p>
-      <w:pPr>
-        <w:jc w:val="both"/>
-      </w:pPr>
-    </w:p>
-    <w:p>
-      <w:pPr>
-        <w:jc w:val="both"/>
-      </w:pPr>
-      <w:r>
-        <w:t xml:space="preserve">In the progress section, we have seen that we have done a </w:t>
-      </w:r>
-      <w:proofErr w:type="gramStart"/>
-      <w:r>
-        <w:t>fairly decent</w:t>
-      </w:r>
-      <w:proofErr w:type="gramEnd"/>
-      <w:r>
-        <w:t xml:space="preserve"> job at estimating costs for this Delivery.</w:t>
-      </w:r>
-    </w:p>
-    <w:p>
-      <w:pPr>
-        <w:jc w:val="both"/>
-      </w:pPr>
-    </w:p>
-    <w:p>
-      <w:pPr>
-        <w:jc w:val="both"/>
-      </w:pPr>
-      <w:r>
-        <w:t xml:space="preserve">However, I have started to work a little bit late, having </w:t>
-      </w:r>
-      <w:proofErr w:type="gramStart"/>
-      <w:r>
-        <w:t>as a consequence</w:t>
-      </w:r>
-      <w:proofErr w:type="gramEnd"/>
-      <w:r>
-        <w:t xml:space="preserve"> some distress and a hectic scheduling in the last days. For </w:t>
-      </w:r>
-      <w:proofErr w:type="gramStart"/>
-      <w:r>
-        <w:t>following</w:t>
-      </w:r>
-      <w:proofErr w:type="gramEnd"/>
-      <w:r>
-        <w:t xml:space="preserve"> Sprints, I plan to improve this aspect and aim for better performance.</w:t>
-      </w:r>
-    </w:p>
-    <w:p>
-      <w:pPr>
-        <w:jc w:val="both"/>
-      </w:pPr>
-    </w:p>
-    <w:p>
-      <w:pPr>
-        <w:pStyle w:val="Ttulo1"/>
-        <w:jc w:val="both"/>
-      </w:pPr>
-      <w:bookmarkStart w:id="10" w:name="_Toc190978594"/>
-      <w:r>
         <w:t>BIBLIOGRAPHY</w:t>
       </w:r>
       <w:bookmarkEnd w:id="10"/>
@@ -7004,6 +6650,7 @@
   <w:style w:type="character" w:default="1" w:styleId="Fuentedeprrafopredeter">
     <w:name w:val="Default Paragraph Font"/>
     <w:uiPriority w:val="1"/>
+    <w:semiHidden/>
     <w:unhideWhenUsed/>
   </w:style>
   <w:style w:type="table" w:default="1" w:styleId="Tablanormal">

</xml_diff>

<commit_message>
Added P&P report of Student#1
</commit_message>
<xml_diff>
--- a/reports/Deliverable 1/Student #1/Planning & Progress Report.docx
+++ b/reports/Deliverable 1/Student #1/Planning & Progress Report.docx
@@ -883,7 +883,43 @@
                                     <w:sz w:val="28"/>
                                     <w:szCs w:val="28"/>
                                   </w:rPr>
-                                  <w:t xml:space="preserve">Tudor Cristian Lacatus Cosma </w:t>
+                                  <w:t xml:space="preserve">Tudor Cristian </w:t>
+                                </w:r>
+                                <w:proofErr w:type="spellStart"/>
+                                <w:r>
+                                  <w:rPr>
+                                    <w:color w:val="156082" w:themeColor="accent1"/>
+                                    <w:sz w:val="28"/>
+                                    <w:szCs w:val="28"/>
+                                  </w:rPr>
+                                  <w:t>Lacatus</w:t>
+                                </w:r>
+                                <w:proofErr w:type="spellEnd"/>
+                                <w:r>
+                                  <w:rPr>
+                                    <w:color w:val="156082" w:themeColor="accent1"/>
+                                    <w:sz w:val="28"/>
+                                    <w:szCs w:val="28"/>
+                                  </w:rPr>
+                                  <w:t xml:space="preserve"> </w:t>
+                                </w:r>
+                                <w:proofErr w:type="spellStart"/>
+                                <w:r>
+                                  <w:rPr>
+                                    <w:color w:val="156082" w:themeColor="accent1"/>
+                                    <w:sz w:val="28"/>
+                                    <w:szCs w:val="28"/>
+                                  </w:rPr>
+                                  <w:t>Cosma</w:t>
+                                </w:r>
+                                <w:proofErr w:type="spellEnd"/>
+                                <w:r>
+                                  <w:rPr>
+                                    <w:color w:val="156082" w:themeColor="accent1"/>
+                                    <w:sz w:val="28"/>
+                                    <w:szCs w:val="28"/>
+                                  </w:rPr>
+                                  <w:t xml:space="preserve"> </w:t>
                                 </w:r>
                                 <w:hyperlink r:id="rId11" w:history="1">
                                   <w:r>
@@ -1038,7 +1074,43 @@
                               <w:sz w:val="28"/>
                               <w:szCs w:val="28"/>
                             </w:rPr>
-                            <w:t xml:space="preserve">Tudor Cristian Lacatus Cosma </w:t>
+                            <w:t xml:space="preserve">Tudor Cristian </w:t>
+                          </w:r>
+                          <w:proofErr w:type="spellStart"/>
+                          <w:r>
+                            <w:rPr>
+                              <w:color w:val="156082" w:themeColor="accent1"/>
+                              <w:sz w:val="28"/>
+                              <w:szCs w:val="28"/>
+                            </w:rPr>
+                            <w:t>Lacatus</w:t>
+                          </w:r>
+                          <w:proofErr w:type="spellEnd"/>
+                          <w:r>
+                            <w:rPr>
+                              <w:color w:val="156082" w:themeColor="accent1"/>
+                              <w:sz w:val="28"/>
+                              <w:szCs w:val="28"/>
+                            </w:rPr>
+                            <w:t xml:space="preserve"> </w:t>
+                          </w:r>
+                          <w:proofErr w:type="spellStart"/>
+                          <w:r>
+                            <w:rPr>
+                              <w:color w:val="156082" w:themeColor="accent1"/>
+                              <w:sz w:val="28"/>
+                              <w:szCs w:val="28"/>
+                            </w:rPr>
+                            <w:t>Cosma</w:t>
+                          </w:r>
+                          <w:proofErr w:type="spellEnd"/>
+                          <w:r>
+                            <w:rPr>
+                              <w:color w:val="156082" w:themeColor="accent1"/>
+                              <w:sz w:val="28"/>
+                              <w:szCs w:val="28"/>
+                            </w:rPr>
+                            <w:t xml:space="preserve"> </w:t>
                           </w:r>
                           <w:hyperlink r:id="rId15" w:history="1">
                             <w:r>
@@ -1530,7 +1602,7 @@
                 <w:noProof/>
                 <w:webHidden/>
               </w:rPr>
-              <w:t>10</w:t>
+              <w:t>9</w:t>
             </w:r>
             <w:r>
               <w:rPr>
@@ -1598,7 +1670,7 @@
                 <w:noProof/>
                 <w:webHidden/>
               </w:rPr>
-              <w:t>10</w:t>
+              <w:t>9</w:t>
             </w:r>
             <w:r>
               <w:rPr>
@@ -1928,7 +2000,23 @@
         <w:jc w:val="both"/>
       </w:pPr>
       <w:r>
-        <w:t xml:space="preserve">The following document addresses the planning and progress of the tasks regarding the individual requirements of Student#1 of the workgroup C1.067 during the time period of the first deliverable of the subject. </w:t>
+        <w:t xml:space="preserve">The following document addresses the planning and progress of the tasks regarding the individual requirements of Student#1 of the workgroup C1.067 during the </w:t>
+      </w:r>
+      <w:proofErr w:type="gramStart"/>
+      <w:r>
+        <w:t>time period</w:t>
+      </w:r>
+      <w:proofErr w:type="gramEnd"/>
+      <w:r>
+        <w:t xml:space="preserve"> of the first </w:t>
+      </w:r>
+      <w:proofErr w:type="gramStart"/>
+      <w:r>
+        <w:t>deliverable</w:t>
+      </w:r>
+      <w:proofErr w:type="gramEnd"/>
+      <w:r>
+        <w:t xml:space="preserve"> of the subject. </w:t>
       </w:r>
     </w:p>
     <w:p>
@@ -2334,31 +2422,12 @@
     </w:p>
     <w:p>
       <w:pPr>
-        <w:jc w:val="both"/>
-      </w:pPr>
-    </w:p>
-    <w:p>
-      <w:pPr>
-        <w:jc w:val="both"/>
-      </w:pPr>
-    </w:p>
-    <w:p>
-      <w:pPr>
-        <w:jc w:val="both"/>
-      </w:pPr>
-    </w:p>
-    <w:p>
-      <w:pPr>
-        <w:jc w:val="both"/>
-      </w:pPr>
-    </w:p>
-    <w:p>
-      <w:pPr>
         <w:pStyle w:val="Ttulo1"/>
         <w:jc w:val="both"/>
       </w:pPr>
       <w:bookmarkStart w:id="0" w:name="_Toc190978584"/>
       <w:r>
+        <w:lastRenderedPageBreak/>
         <w:t>INTRODUCTION</w:t>
       </w:r>
       <w:bookmarkEnd w:id="0"/>
@@ -2368,7 +2437,15 @@
         <w:jc w:val="both"/>
       </w:pPr>
       <w:r>
-        <w:t>This report provides a detailed account of the tasks completed to meet the requirements of the specified deliverable. It includes a structured listing of tasks with relevant details such as title, description, assignees, planned and actual time. Screenshots illustrate key moments in the development process, adhering to the defined working methodology. Additionally, the report presents an estimated and actual budget breakdown, highlighting personnel and amortization costs. Lastly, it reviews progress records, conflict resolution strategies, and a cost comparison between initial estimates and actual expenditures.</w:t>
+        <w:t xml:space="preserve">This report provides a detailed account of the tasks completed to meet the requirements of the specified </w:t>
+      </w:r>
+      <w:proofErr w:type="gramStart"/>
+      <w:r>
+        <w:t>deliverable</w:t>
+      </w:r>
+      <w:proofErr w:type="gramEnd"/>
+      <w:r>
+        <w:t>. It includes a structured listing of tasks with relevant details such as title, description, assignees, planned and actual time. Screenshots illustrate key moments in the development process, adhering to the defined working methodology. Additionally, the report presents an estimated and actual budget breakdown, highlighting personnel and amortization costs. Lastly, it reviews progress records, conflict resolution strategies, and a cost comparison between initial estimates and actual expenditures.</w:t>
       </w:r>
       <w:r>
         <w:t>..</w:t>
@@ -2454,13 +2531,29 @@
         <w:jc w:val="both"/>
       </w:pPr>
       <w:r>
-        <w:t>Modify the anonymous menu to show an option that takes the browser to the home page of your favourite website.</w:t>
+        <w:t xml:space="preserve">Modify the anonymous menu to show an option that takes the browser to the home page of your </w:t>
+      </w:r>
+      <w:proofErr w:type="spellStart"/>
+      <w:r>
+        <w:t>favourite</w:t>
+      </w:r>
+      <w:proofErr w:type="spellEnd"/>
+      <w:r>
+        <w:t xml:space="preserve"> website.</w:t>
       </w:r>
       <w:r>
         <w:t xml:space="preserve"> </w:t>
       </w:r>
       <w:r>
-        <w:t>The title must read as follows:</w:t>
+        <w:t xml:space="preserve">The title must </w:t>
+      </w:r>
+      <w:proofErr w:type="gramStart"/>
+      <w:r>
+        <w:t>read</w:t>
+      </w:r>
+      <w:proofErr w:type="gramEnd"/>
+      <w:r>
+        <w:t xml:space="preserve"> as follows:</w:t>
       </w:r>
     </w:p>
     <w:p>
@@ -2658,7 +2751,15 @@
         <w:t>/s</w:t>
       </w:r>
       <w:r>
-        <w:t xml:space="preserve">: Javier Arellano López (javiarellanoo in </w:t>
+        <w:t>: Javier Arellano López (</w:t>
+      </w:r>
+      <w:proofErr w:type="spellStart"/>
+      <w:r>
+        <w:t>javiarellanoo</w:t>
+      </w:r>
+      <w:proofErr w:type="spellEnd"/>
+      <w:r>
+        <w:t xml:space="preserve"> in </w:t>
       </w:r>
       <w:r>
         <w:t>GitHub</w:t>
@@ -2758,17 +2859,152 @@
           <w:b/>
           <w:bCs/>
         </w:rPr>
+        <w:t>Description:</w:t>
+      </w:r>
+      <w:r>
+        <w:t xml:space="preserve"> Create a document and add</w:t>
+      </w:r>
+      <w:r>
+        <w:t xml:space="preserve"> the link to the project dashboard related to Student#1's individual tasks</w:t>
+      </w:r>
+      <w:r>
+        <w:t>. Add said document in the reports/Deliverable 1/Student#1 folder.</w:t>
+      </w:r>
+    </w:p>
+    <w:p>
+      <w:pPr>
+        <w:jc w:val="both"/>
+      </w:pPr>
+      <w:r>
+        <w:rPr>
+          <w:b/>
+          <w:bCs/>
+        </w:rPr>
+        <w:t>Assignee/s</w:t>
+      </w:r>
+      <w:r>
+        <w:t>: Javier Arellano López (</w:t>
+      </w:r>
+      <w:proofErr w:type="spellStart"/>
+      <w:r>
+        <w:t>javiarellanoo</w:t>
+      </w:r>
+      <w:proofErr w:type="spellEnd"/>
+      <w:r>
+        <w:t xml:space="preserve"> in </w:t>
+      </w:r>
+      <w:r>
+        <w:t>GitHub</w:t>
+      </w:r>
+      <w:r>
+        <w:t>)</w:t>
+      </w:r>
+    </w:p>
+    <w:p>
+      <w:pPr>
+        <w:jc w:val="both"/>
+        <w:rPr>
+          <w:b/>
+          <w:bCs/>
+        </w:rPr>
+      </w:pPr>
+      <w:r>
+        <w:rPr>
+          <w:b/>
+          <w:bCs/>
+        </w:rPr>
+        <w:t xml:space="preserve">Role/s: </w:t>
+      </w:r>
+      <w:r>
+        <w:t>Operator</w:t>
+      </w:r>
+    </w:p>
+    <w:p>
+      <w:pPr>
+        <w:jc w:val="both"/>
+      </w:pPr>
+      <w:r>
+        <w:rPr>
+          <w:b/>
+          <w:bCs/>
+        </w:rPr>
         <w:lastRenderedPageBreak/>
-        <w:t>Description:</w:t>
-      </w:r>
-      <w:r>
-        <w:t xml:space="preserve"> Create a document and add</w:t>
-      </w:r>
-      <w:r>
-        <w:t xml:space="preserve"> the link to the project dashboard related to Student#1's individual tasks</w:t>
-      </w:r>
-      <w:r>
-        <w:t>. Add said document in the reports/Deliverable 1/Student#1 folder.</w:t>
+        <w:t xml:space="preserve">Expected Time: </w:t>
+      </w:r>
+      <w:r>
+        <w:t>5 minutes</w:t>
+      </w:r>
+    </w:p>
+    <w:p>
+      <w:pPr>
+        <w:jc w:val="both"/>
+      </w:pPr>
+      <w:r>
+        <w:rPr>
+          <w:b/>
+          <w:bCs/>
+        </w:rPr>
+        <w:t>Time Spent:</w:t>
+      </w:r>
+      <w:r>
+        <w:rPr>
+          <w:b/>
+          <w:bCs/>
+        </w:rPr>
+        <w:t xml:space="preserve"> </w:t>
+      </w:r>
+      <w:r>
+        <w:t>5 minutes</w:t>
+      </w:r>
+    </w:p>
+    <w:p>
+      <w:pPr>
+        <w:jc w:val="both"/>
+      </w:pPr>
+    </w:p>
+    <w:p>
+      <w:pPr>
+        <w:jc w:val="both"/>
+      </w:pPr>
+      <w:r>
+        <w:rPr>
+          <w:b/>
+          <w:bCs/>
+        </w:rPr>
+        <w:t>Title:</w:t>
+      </w:r>
+      <w:r>
+        <w:t xml:space="preserve"> </w:t>
+      </w:r>
+      <w:r>
+        <w:t>Task 019- Create analysis report (Student#1)</w:t>
+      </w:r>
+    </w:p>
+    <w:p>
+      <w:pPr>
+        <w:jc w:val="both"/>
+      </w:pPr>
+      <w:r>
+        <w:rPr>
+          <w:b/>
+          <w:bCs/>
+        </w:rPr>
+        <w:t>Description</w:t>
+      </w:r>
+      <w:r>
+        <w:t xml:space="preserve">: </w:t>
+      </w:r>
+      <w:r>
+        <w:t>Create an analysis report of the individual tasks</w:t>
+      </w:r>
+      <w:r>
+        <w:t xml:space="preserve"> of Student#1</w:t>
+      </w:r>
+      <w:r>
+        <w:t xml:space="preserve"> following the indications in the Annexes</w:t>
+      </w:r>
+      <w:r>
+        <w:t>. When finished, upload it to the corresponding folder in the repository.</w:t>
       </w:r>
     </w:p>
     <w:p>
@@ -2783,7 +3019,15 @@
         <w:t>Assignee/s</w:t>
       </w:r>
       <w:r>
-        <w:t xml:space="preserve">: Javier Arellano López (javiarellanoo in </w:t>
+        <w:t>: Javier Arellano López (</w:t>
+      </w:r>
+      <w:proofErr w:type="spellStart"/>
+      <w:r>
+        <w:t>javiarellanoo</w:t>
+      </w:r>
+      <w:proofErr w:type="spellEnd"/>
+      <w:r>
+        <w:t xml:space="preserve"> in </w:t>
       </w:r>
       <w:r>
         <w:t>GitHub</w:t>
@@ -2805,10 +3049,146 @@
           <w:b/>
           <w:bCs/>
         </w:rPr>
+        <w:t>Role/s</w:t>
+      </w:r>
+      <w:proofErr w:type="gramStart"/>
+      <w:r>
+        <w:rPr>
+          <w:b/>
+          <w:bCs/>
+        </w:rPr>
+        <w:t xml:space="preserve">: </w:t>
+      </w:r>
+      <w:r>
+        <w:rPr>
+          <w:b/>
+          <w:bCs/>
+        </w:rPr>
+        <w:t xml:space="preserve"> </w:t>
+      </w:r>
+      <w:r>
+        <w:t>Analyst</w:t>
+      </w:r>
+      <w:proofErr w:type="gramEnd"/>
+    </w:p>
+    <w:p>
+      <w:pPr>
+        <w:jc w:val="both"/>
+      </w:pPr>
+      <w:r>
+        <w:rPr>
+          <w:b/>
+          <w:bCs/>
+        </w:rPr>
+        <w:t xml:space="preserve">Expected Time: </w:t>
+      </w:r>
+      <w:r>
+        <w:t>1 hour</w:t>
+      </w:r>
+    </w:p>
+    <w:p>
+      <w:pPr>
+        <w:jc w:val="both"/>
+      </w:pPr>
+      <w:r>
+        <w:rPr>
+          <w:b/>
+          <w:bCs/>
+        </w:rPr>
+        <w:t>Time Spent:</w:t>
+      </w:r>
+      <w:r>
+        <w:rPr>
+          <w:b/>
+          <w:bCs/>
+        </w:rPr>
+        <w:t xml:space="preserve"> </w:t>
+      </w:r>
+      <w:r>
+        <w:t>1 hour 10 minutes</w:t>
+      </w:r>
+    </w:p>
+    <w:p>
+      <w:pPr>
+        <w:jc w:val="both"/>
+      </w:pPr>
+    </w:p>
+    <w:p>
+      <w:pPr>
+        <w:jc w:val="both"/>
+      </w:pPr>
+      <w:r>
+        <w:rPr>
+          <w:b/>
+          <w:bCs/>
+        </w:rPr>
+        <w:t>Title:</w:t>
+      </w:r>
+      <w:r>
+        <w:t xml:space="preserve"> </w:t>
+      </w:r>
+      <w:r>
+        <w:t>Task 020- Create a P&amp;P report (Student#1)</w:t>
+      </w:r>
+    </w:p>
+    <w:p>
+      <w:pPr>
+        <w:jc w:val="both"/>
+      </w:pPr>
+      <w:r>
+        <w:rPr>
+          <w:b/>
+          <w:bCs/>
+        </w:rPr>
+        <w:t xml:space="preserve">Description: </w:t>
+      </w:r>
+      <w:r>
+        <w:rPr>
+          <w:b/>
+          <w:bCs/>
+        </w:rPr>
+        <w:t xml:space="preserve"> </w:t>
+      </w:r>
+      <w:r>
+        <w:t>Create a planning and progress report of the individual work carried out by Student#1, following the indications in the Annexes. When finished, upload it to the corresponding folder in the repository.</w:t>
+      </w:r>
+    </w:p>
+    <w:p>
+      <w:pPr>
+        <w:jc w:val="both"/>
+      </w:pPr>
+      <w:r>
+        <w:rPr>
+          <w:b/>
+          <w:bCs/>
+        </w:rPr>
+        <w:t>Assignee/s</w:t>
+      </w:r>
+      <w:r>
+        <w:t>: Javier Arellano López (</w:t>
+      </w:r>
+      <w:proofErr w:type="spellStart"/>
+      <w:r>
+        <w:t>javiarellanoo</w:t>
+      </w:r>
+      <w:proofErr w:type="spellEnd"/>
+      <w:r>
+        <w:t xml:space="preserve"> in GitHub)</w:t>
+      </w:r>
+    </w:p>
+    <w:p>
+      <w:pPr>
+        <w:jc w:val="both"/>
+      </w:pPr>
+      <w:r>
+        <w:rPr>
+          <w:b/>
+          <w:bCs/>
+        </w:rPr>
         <w:t xml:space="preserve">Role/s: </w:t>
       </w:r>
       <w:r>
-        <w:t>Operator</w:t>
+        <w:t>Project Manager</w:t>
       </w:r>
     </w:p>
     <w:p>
@@ -2823,7 +3203,10 @@
         <w:t xml:space="preserve">Expected Time: </w:t>
       </w:r>
       <w:r>
-        <w:t>5 minutes</w:t>
+        <w:t>2</w:t>
+      </w:r>
+      <w:r>
+        <w:t xml:space="preserve"> hour and 45 minutes</w:t>
       </w:r>
     </w:p>
     <w:p>
@@ -2845,13 +3228,58 @@
         <w:t xml:space="preserve"> </w:t>
       </w:r>
       <w:r>
-        <w:t>5 minutes</w:t>
-      </w:r>
-    </w:p>
-    <w:p>
-      <w:pPr>
-        <w:jc w:val="both"/>
-      </w:pPr>
+        <w:t>2</w:t>
+      </w:r>
+      <w:r>
+        <w:t xml:space="preserve"> hour and </w:t>
+      </w:r>
+      <w:r>
+        <w:t>30</w:t>
+      </w:r>
+      <w:r>
+        <w:t xml:space="preserve"> minutes</w:t>
+      </w:r>
+    </w:p>
+    <w:p>
+      <w:pPr>
+        <w:jc w:val="both"/>
+      </w:pPr>
+    </w:p>
+    <w:p>
+      <w:pPr>
+        <w:jc w:val="both"/>
+      </w:pPr>
+      <w:r>
+        <w:t xml:space="preserve">Additionally, </w:t>
+      </w:r>
+      <w:r>
+        <w:t xml:space="preserve">I will </w:t>
+      </w:r>
+      <w:r>
+        <w:t xml:space="preserve">add the group task regarding the </w:t>
+      </w:r>
+      <w:proofErr w:type="spellStart"/>
+      <w:proofErr w:type="gramStart"/>
+      <w:r>
+        <w:t>set</w:t>
+      </w:r>
+      <w:proofErr w:type="gramEnd"/>
+      <w:r>
+        <w:t xml:space="preserve"> up</w:t>
+      </w:r>
+      <w:proofErr w:type="spellEnd"/>
+      <w:r>
+        <w:t xml:space="preserve"> of the configuration environment</w:t>
+      </w:r>
+      <w:r>
+        <w:t>, regarding my time spent on it</w:t>
+      </w:r>
+      <w:r>
+        <w:t>:</w:t>
+      </w:r>
+      <w:r>
+        <w:t xml:space="preserve"> </w:t>
+      </w:r>
     </w:p>
     <w:p>
       <w:pPr>
@@ -2868,7 +3296,7 @@
         <w:t xml:space="preserve"> </w:t>
       </w:r>
       <w:r>
-        <w:t>Task 019- Create analysis report (Student#1)</w:t>
+        <w:t>Task 018- Configure the working environment (Group)</w:t>
       </w:r>
     </w:p>
     <w:p>
@@ -2883,19 +3311,7 @@
         <w:t>Description</w:t>
       </w:r>
       <w:r>
-        <w:t xml:space="preserve">: </w:t>
-      </w:r>
-      <w:r>
-        <w:t>Create an analysis report of the individual tasks</w:t>
-      </w:r>
-      <w:r>
-        <w:t xml:space="preserve"> of Student#1</w:t>
-      </w:r>
-      <w:r>
-        <w:t xml:space="preserve"> following the indications in the Annexes</w:t>
-      </w:r>
-      <w:r>
-        <w:t>. When finished, upload it to the corresponding folder in the repository.</w:t>
+        <w:t>: Install the framework and prepare the environment for the instantiation of the project</w:t>
       </w:r>
     </w:p>
     <w:p>
@@ -2910,332 +3326,63 @@
         <w:t>Assignee/s</w:t>
       </w:r>
       <w:r>
-        <w:t xml:space="preserve">: Javier Arellano López (javiarellanoo in </w:t>
-      </w:r>
-      <w:r>
-        <w:t>GitHub</w:t>
-      </w:r>
-      <w:r>
-        <w:t>)</w:t>
-      </w:r>
-    </w:p>
-    <w:p>
-      <w:pPr>
-        <w:jc w:val="both"/>
-        <w:rPr>
-          <w:b/>
-          <w:bCs/>
-        </w:rPr>
-      </w:pPr>
-      <w:r>
-        <w:rPr>
-          <w:b/>
-          <w:bCs/>
-        </w:rPr>
-        <w:t xml:space="preserve">Role/s: </w:t>
-      </w:r>
-      <w:r>
-        <w:rPr>
-          <w:b/>
-          <w:bCs/>
-        </w:rPr>
-        <w:t xml:space="preserve"> </w:t>
-      </w:r>
-      <w:r>
-        <w:t>Analyst</w:t>
-      </w:r>
-    </w:p>
-    <w:p>
-      <w:pPr>
-        <w:jc w:val="both"/>
-      </w:pPr>
-      <w:r>
-        <w:rPr>
-          <w:b/>
-          <w:bCs/>
-        </w:rPr>
-        <w:t xml:space="preserve">Expected Time: </w:t>
-      </w:r>
-      <w:r>
-        <w:t>1 hour</w:t>
-      </w:r>
-    </w:p>
-    <w:p>
-      <w:pPr>
-        <w:jc w:val="both"/>
-      </w:pPr>
-      <w:r>
-        <w:rPr>
-          <w:b/>
-          <w:bCs/>
-        </w:rPr>
-        <w:t>Time Spent:</w:t>
-      </w:r>
-      <w:r>
-        <w:rPr>
-          <w:b/>
-          <w:bCs/>
-        </w:rPr>
-        <w:t xml:space="preserve"> </w:t>
-      </w:r>
-      <w:r>
-        <w:t>1 hour 10 minutes</w:t>
-      </w:r>
-    </w:p>
-    <w:p>
-      <w:pPr>
-        <w:jc w:val="both"/>
-      </w:pPr>
-    </w:p>
-    <w:p>
-      <w:pPr>
-        <w:jc w:val="both"/>
-      </w:pPr>
-      <w:r>
-        <w:rPr>
-          <w:b/>
-          <w:bCs/>
-        </w:rPr>
-        <w:t>Title:</w:t>
-      </w:r>
-      <w:r>
-        <w:t xml:space="preserve"> </w:t>
-      </w:r>
-      <w:r>
-        <w:t>Task 020- Create a P&amp;P report (Student#1)</w:t>
-      </w:r>
-    </w:p>
-    <w:p>
-      <w:pPr>
-        <w:jc w:val="both"/>
-      </w:pPr>
-      <w:r>
-        <w:rPr>
-          <w:b/>
-          <w:bCs/>
-        </w:rPr>
-        <w:t xml:space="preserve">Description: </w:t>
-      </w:r>
-      <w:r>
-        <w:rPr>
-          <w:b/>
-          <w:bCs/>
-        </w:rPr>
-        <w:t xml:space="preserve"> </w:t>
-      </w:r>
-      <w:r>
-        <w:t>Create a planning and progress report of the individual work carried out by Student#1, following the indications in the Annexes. When finished, upload it to the corresponding folder in the repository.</w:t>
-      </w:r>
-    </w:p>
-    <w:p>
-      <w:pPr>
-        <w:jc w:val="both"/>
-      </w:pPr>
-      <w:r>
-        <w:rPr>
-          <w:b/>
-          <w:bCs/>
-        </w:rPr>
-        <w:t>Assignee/s</w:t>
-      </w:r>
-      <w:r>
-        <w:t>: Javier Arellano López (javiarellanoo in GitHub)</w:t>
-      </w:r>
-    </w:p>
-    <w:p>
-      <w:pPr>
-        <w:jc w:val="both"/>
-      </w:pPr>
-      <w:r>
-        <w:rPr>
-          <w:b/>
-          <w:bCs/>
-        </w:rPr>
-        <w:t xml:space="preserve">Role/s: </w:t>
-      </w:r>
-      <w:r>
-        <w:t>Project Manager</w:t>
-      </w:r>
-    </w:p>
-    <w:p>
-      <w:pPr>
-        <w:jc w:val="both"/>
-      </w:pPr>
-      <w:r>
-        <w:rPr>
-          <w:b/>
-          <w:bCs/>
-        </w:rPr>
-        <w:t xml:space="preserve">Expected Time: </w:t>
-      </w:r>
-      <w:r>
-        <w:t>2</w:t>
-      </w:r>
-      <w:r>
-        <w:t xml:space="preserve"> hour and 45 minutes</w:t>
-      </w:r>
-    </w:p>
-    <w:p>
-      <w:pPr>
-        <w:jc w:val="both"/>
-      </w:pPr>
-      <w:r>
-        <w:rPr>
-          <w:b/>
-          <w:bCs/>
-        </w:rPr>
-        <w:t>Time Spent:</w:t>
-      </w:r>
-      <w:r>
-        <w:rPr>
-          <w:b/>
-          <w:bCs/>
-        </w:rPr>
-        <w:t xml:space="preserve"> </w:t>
-      </w:r>
-      <w:r>
-        <w:t>2</w:t>
-      </w:r>
-      <w:r>
-        <w:t xml:space="preserve"> hour and </w:t>
-      </w:r>
-      <w:r>
-        <w:t>30</w:t>
-      </w:r>
-      <w:r>
-        <w:t xml:space="preserve"> minutes</w:t>
-      </w:r>
-    </w:p>
-    <w:p>
-      <w:pPr>
-        <w:jc w:val="both"/>
-      </w:pPr>
-    </w:p>
-    <w:p>
-      <w:pPr>
-        <w:jc w:val="both"/>
-      </w:pPr>
-      <w:r>
-        <w:t xml:space="preserve">Additionally, </w:t>
-      </w:r>
-      <w:r>
-        <w:t xml:space="preserve">I will </w:t>
-      </w:r>
-      <w:r>
-        <w:t>add the group task regarding the set up of the configuration environment</w:t>
-      </w:r>
-      <w:r>
-        <w:t>, regarding my time spent on it</w:t>
-      </w:r>
-      <w:r>
-        <w:t>:</w:t>
-      </w:r>
-      <w:r>
-        <w:t xml:space="preserve"> </w:t>
-      </w:r>
-    </w:p>
-    <w:p>
-      <w:pPr>
-        <w:jc w:val="both"/>
-      </w:pPr>
-      <w:r>
-        <w:rPr>
-          <w:b/>
-          <w:bCs/>
-        </w:rPr>
-        <w:t>Title:</w:t>
-      </w:r>
-      <w:r>
-        <w:t xml:space="preserve"> </w:t>
-      </w:r>
-      <w:r>
-        <w:t>Task 018- Configure the working environment (Group)</w:t>
-      </w:r>
-    </w:p>
-    <w:p>
-      <w:pPr>
-        <w:jc w:val="both"/>
-      </w:pPr>
-      <w:r>
-        <w:rPr>
-          <w:b/>
-          <w:bCs/>
-        </w:rPr>
-        <w:t>Description</w:t>
-      </w:r>
-      <w:r>
-        <w:t>: Install the framework and prepare the environment for the instantiation of the project</w:t>
-      </w:r>
-    </w:p>
-    <w:p>
-      <w:pPr>
-        <w:jc w:val="both"/>
-      </w:pPr>
-      <w:r>
-        <w:rPr>
-          <w:b/>
-          <w:bCs/>
-        </w:rPr>
+        <w:t>: Javier Arellano L</w:t>
+      </w:r>
+      <w:r>
+        <w:t>ópez</w:t>
+      </w:r>
+    </w:p>
+    <w:p>
+      <w:pPr>
+        <w:jc w:val="both"/>
+      </w:pPr>
+      <w:r>
+        <w:rPr>
+          <w:b/>
+          <w:bCs/>
+        </w:rPr>
+        <w:t>Role/s</w:t>
+      </w:r>
+      <w:r>
+        <w:t>: Developer</w:t>
+      </w:r>
+    </w:p>
+    <w:p>
+      <w:pPr>
+        <w:jc w:val="both"/>
+      </w:pPr>
+      <w:r>
+        <w:rPr>
+          <w:b/>
+          <w:bCs/>
+        </w:rPr>
+        <w:t>Expected Time</w:t>
+      </w:r>
+      <w:r>
+        <w:t>: 2 hours</w:t>
+      </w:r>
+    </w:p>
+    <w:p>
+      <w:pPr>
+        <w:jc w:val="both"/>
+      </w:pPr>
+      <w:r>
+        <w:rPr>
+          <w:b/>
+          <w:bCs/>
+        </w:rPr>
+        <w:t>Time Spent</w:t>
+      </w:r>
+      <w:r>
+        <w:t>: 1h 55 minutes</w:t>
+      </w:r>
+    </w:p>
+    <w:p>
+      <w:pPr>
+        <w:jc w:val="both"/>
+      </w:pPr>
+      <w:r>
         <w:lastRenderedPageBreak/>
-        <w:t>Assignee/s</w:t>
-      </w:r>
-      <w:r>
-        <w:t>: Javier Arellano L</w:t>
-      </w:r>
-      <w:r>
-        <w:t>ópez</w:t>
-      </w:r>
-    </w:p>
-    <w:p>
-      <w:pPr>
-        <w:jc w:val="both"/>
-      </w:pPr>
-      <w:r>
-        <w:rPr>
-          <w:b/>
-          <w:bCs/>
-        </w:rPr>
-        <w:t>Role/s</w:t>
-      </w:r>
-      <w:r>
-        <w:t>: Developer</w:t>
-      </w:r>
-    </w:p>
-    <w:p>
-      <w:pPr>
-        <w:jc w:val="both"/>
-      </w:pPr>
-      <w:r>
-        <w:rPr>
-          <w:b/>
-          <w:bCs/>
-        </w:rPr>
-        <w:t>Expected Time</w:t>
-      </w:r>
-      <w:r>
-        <w:t>: 2 hours</w:t>
-      </w:r>
-    </w:p>
-    <w:p>
-      <w:pPr>
-        <w:jc w:val="both"/>
-      </w:pPr>
-      <w:r>
-        <w:rPr>
-          <w:b/>
-          <w:bCs/>
-        </w:rPr>
-        <w:t>Time Spent</w:t>
-      </w:r>
-      <w:r>
-        <w:t>: 1h 55 minutes</w:t>
-      </w:r>
-    </w:p>
-    <w:p>
-      <w:pPr>
-        <w:jc w:val="both"/>
-      </w:pPr>
-      <w:r>
         <w:t xml:space="preserve">Then, the tasks created for the testing of the </w:t>
       </w:r>
       <w:r>
@@ -3254,7 +3401,15 @@
         <w:t xml:space="preserve">Title: </w:t>
       </w:r>
       <w:r>
-        <w:t>Task 009/T1 - Testing Student#1's anonymus link</w:t>
+        <w:t xml:space="preserve">Task 009/T1 - Testing Student#1's </w:t>
+      </w:r>
+      <w:proofErr w:type="spellStart"/>
+      <w:r>
+        <w:t>anonymus</w:t>
+      </w:r>
+      <w:proofErr w:type="spellEnd"/>
+      <w:r>
+        <w:t xml:space="preserve"> link</w:t>
       </w:r>
     </w:p>
     <w:p>
@@ -3295,7 +3450,15 @@
         <w:jc w:val="both"/>
       </w:pPr>
       <w:r>
-        <w:t>Check that it is available in both the english and Spanish menu</w:t>
+        <w:t xml:space="preserve">Check that it is available in both the </w:t>
+      </w:r>
+      <w:proofErr w:type="spellStart"/>
+      <w:r>
+        <w:t>english</w:t>
+      </w:r>
+      <w:proofErr w:type="spellEnd"/>
+      <w:r>
+        <w:t xml:space="preserve"> and Spanish menu</w:t>
       </w:r>
     </w:p>
     <w:p>
@@ -3307,8 +3470,21 @@
         <w:jc w:val="both"/>
       </w:pPr>
       <w:r>
-        <w:t>Check that it is only under Anónimo/Anonymus</w:t>
-      </w:r>
+        <w:t xml:space="preserve">Check that it is only under </w:t>
+      </w:r>
+      <w:proofErr w:type="spellStart"/>
+      <w:r>
+        <w:t>Anónimo</w:t>
+      </w:r>
+      <w:proofErr w:type="spellEnd"/>
+      <w:r>
+        <w:t>/</w:t>
+      </w:r>
+      <w:proofErr w:type="spellStart"/>
+      <w:r>
+        <w:t>Anonymus</w:t>
+      </w:r>
+      <w:proofErr w:type="spellEnd"/>
     </w:p>
     <w:p>
       <w:pPr>
@@ -3334,7 +3510,15 @@
         <w:t>Assignee/s:</w:t>
       </w:r>
       <w:r>
-        <w:t xml:space="preserve"> Aarón Jesús Acuña Bellido (aaronacuuna in GitHub)</w:t>
+        <w:t xml:space="preserve"> Aarón Jesús Acuña Bellido (</w:t>
+      </w:r>
+      <w:proofErr w:type="spellStart"/>
+      <w:r>
+        <w:t>aaronacuuna</w:t>
+      </w:r>
+      <w:proofErr w:type="spellEnd"/>
+      <w:r>
+        <w:t xml:space="preserve"> in GitHub)</w:t>
       </w:r>
     </w:p>
     <w:p>
@@ -3430,7 +3614,15 @@
         <w:t xml:space="preserve"> </w:t>
       </w:r>
       <w:r>
-        <w:t>Check that the link provided to the dashboard of Student#1 correctly reflects all of the related tasks for his individual requirements.</w:t>
+        <w:t xml:space="preserve">Check that the link provided to the dashboard of Student#1 correctly reflects </w:t>
+      </w:r>
+      <w:proofErr w:type="gramStart"/>
+      <w:r>
+        <w:t>all of</w:t>
+      </w:r>
+      <w:proofErr w:type="gramEnd"/>
+      <w:r>
+        <w:t xml:space="preserve"> the related tasks for his individual requirements.</w:t>
       </w:r>
     </w:p>
     <w:p>
@@ -3580,7 +3772,6 @@
         <w:jc w:val="both"/>
       </w:pPr>
       <w:r>
-        <w:lastRenderedPageBreak/>
         <w:t>Look for orthographical and grammatical mistakes</w:t>
       </w:r>
     </w:p>
@@ -3620,18 +3811,27 @@
         <w:t>Assignee/s:</w:t>
       </w:r>
       <w:r>
-        <w:t xml:space="preserve"> Tudor Cristian Lacatus Cosma (tcosma in GitHub)</w:t>
-      </w:r>
-    </w:p>
-    <w:p>
-      <w:pPr>
-        <w:jc w:val="both"/>
-      </w:pPr>
-      <w:r>
-        <w:rPr>
-          <w:b/>
-          <w:bCs/>
-        </w:rPr>
+        <w:t xml:space="preserve"> Tudor Cristian Lacatus Cosma (</w:t>
+      </w:r>
+      <w:proofErr w:type="spellStart"/>
+      <w:r>
+        <w:t>tcosma</w:t>
+      </w:r>
+      <w:proofErr w:type="spellEnd"/>
+      <w:r>
+        <w:t xml:space="preserve"> in GitHub)</w:t>
+      </w:r>
+    </w:p>
+    <w:p>
+      <w:pPr>
+        <w:jc w:val="both"/>
+      </w:pPr>
+      <w:r>
+        <w:rPr>
+          <w:b/>
+          <w:bCs/>
+        </w:rPr>
+        <w:lastRenderedPageBreak/>
         <w:t xml:space="preserve">Role/s: </w:t>
       </w:r>
       <w:r>
@@ -3765,7 +3965,23 @@
         <w:t xml:space="preserve"> </w:t>
       </w:r>
       <w:r>
-        <w:t xml:space="preserve">Tudor Cristian Lacatus Cosma (tcosma in Github) </w:t>
+        <w:t>Tudor Cristian Lacatus Cosma (</w:t>
+      </w:r>
+      <w:proofErr w:type="spellStart"/>
+      <w:r>
+        <w:t>tcosma</w:t>
+      </w:r>
+      <w:proofErr w:type="spellEnd"/>
+      <w:r>
+        <w:t xml:space="preserve"> in </w:t>
+      </w:r>
+      <w:proofErr w:type="spellStart"/>
+      <w:r>
+        <w:t>Github</w:t>
+      </w:r>
+      <w:proofErr w:type="spellEnd"/>
+      <w:r>
+        <w:t xml:space="preserve">) </w:t>
       </w:r>
     </w:p>
     <w:p>
@@ -3818,8 +4034,13 @@
         <w:t xml:space="preserve">Time Spent: </w:t>
       </w:r>
       <w:r>
-        <w:t>Not available at the moment</w:t>
-      </w:r>
+        <w:t xml:space="preserve">Not available </w:t>
+      </w:r>
+      <w:proofErr w:type="gramStart"/>
+      <w:r>
+        <w:t>at the moment</w:t>
+      </w:r>
+      <w:proofErr w:type="gramEnd"/>
     </w:p>
     <w:p>
       <w:pPr>
@@ -3862,7 +4083,6 @@
           <w:bCs/>
           <w:noProof/>
         </w:rPr>
-        <w:lastRenderedPageBreak/>
         <w:drawing>
           <wp:anchor distT="0" distB="0" distL="114300" distR="114300" simplePos="0" relativeHeight="251663360" behindDoc="0" locked="0" layoutInCell="1" allowOverlap="1" wp14:anchorId="6A5D5D49" wp14:editId="5747A2B6">
             <wp:simplePos x="0" y="0"/>
@@ -4037,8 +4257,8 @@
         <w:rPr>
           <w:b/>
           <w:bCs/>
-        </w:rPr>
-        <w:lastRenderedPageBreak/>
+          <w:noProof/>
+        </w:rPr>
         <w:drawing>
           <wp:inline distT="0" distB="0" distL="0" distR="0" wp14:anchorId="7087AB55" wp14:editId="43B2AFDB">
             <wp:extent cx="5400040" cy="3402965"/>
@@ -4081,7 +4301,15 @@
         <w:jc w:val="both"/>
       </w:pPr>
       <w:r>
-        <w:t>Note that the testing task has not been completed while the development of this document.</w:t>
+        <w:t xml:space="preserve">Note that the testing task has not been completed </w:t>
+      </w:r>
+      <w:proofErr w:type="gramStart"/>
+      <w:r>
+        <w:t>while</w:t>
+      </w:r>
+      <w:proofErr w:type="gramEnd"/>
+      <w:r>
+        <w:t xml:space="preserve"> the development of this document.</w:t>
       </w:r>
     </w:p>
     <w:p>
@@ -4091,6 +4319,7 @@
       </w:pPr>
       <w:bookmarkStart w:id="4" w:name="_Toc190978588"/>
       <w:r>
+        <w:lastRenderedPageBreak/>
         <w:t>Budget:</w:t>
       </w:r>
       <w:bookmarkEnd w:id="4"/>
@@ -4135,7 +4364,15 @@
         <w:jc w:val="both"/>
       </w:pPr>
       <w:r>
-        <w:t>After summing the estimated times for each task, taking into account the assumed role, the final budget is obtained.</w:t>
+        <w:t xml:space="preserve">After summing the estimated times for each task, </w:t>
+      </w:r>
+      <w:proofErr w:type="gramStart"/>
+      <w:r>
+        <w:t>taking into account</w:t>
+      </w:r>
+      <w:proofErr w:type="gramEnd"/>
+      <w:r>
+        <w:t xml:space="preserve"> the assumed role, the final budget is obtained.</w:t>
       </w:r>
     </w:p>
     <w:tbl>
@@ -4189,7 +4426,15 @@
               <w:jc w:val="both"/>
             </w:pPr>
             <w:r>
-              <w:t>Estimated time(hrs)</w:t>
+              <w:t>Estimated time(</w:t>
+            </w:r>
+            <w:proofErr w:type="spellStart"/>
+            <w:r>
+              <w:t>hrs</w:t>
+            </w:r>
+            <w:proofErr w:type="spellEnd"/>
+            <w:r>
+              <w:t>)</w:t>
             </w:r>
           </w:p>
         </w:tc>
@@ -4540,189 +4785,272 @@
         <w:jc w:val="both"/>
       </w:pPr>
       <w:r>
+        <w:t xml:space="preserve">The project requires the use of a laptop or a personal computer, valued at 1,150 €, which is amortized over three years (36 months, 4 weeks per month). Hence, the weekly amortization cost is the following: </w:t>
+      </w:r>
+    </w:p>
+    <w:p>
+      <w:pPr>
+        <w:jc w:val="both"/>
+      </w:pPr>
+      <w:r>
+        <w:t xml:space="preserve">Amortization cost per week = </w:t>
+      </w:r>
+      <w:r>
+        <w:t>1150</w:t>
+      </w:r>
+      <w:proofErr w:type="gramStart"/>
+      <w:r>
+        <w:t>/(</w:t>
+      </w:r>
+      <w:proofErr w:type="gramEnd"/>
+      <w:r>
+        <w:t>36*4) = 7,99 €</w:t>
+      </w:r>
+    </w:p>
+    <w:p>
+      <w:pPr>
+        <w:jc w:val="both"/>
+      </w:pPr>
+    </w:p>
+    <w:p>
+      <w:pPr>
+        <w:jc w:val="both"/>
+      </w:pPr>
+      <w:r>
+        <w:t xml:space="preserve">Since the first delivery has had a length of 3 weeks, we compute the amortization cost of this </w:t>
+      </w:r>
+      <w:proofErr w:type="gramStart"/>
+      <w:r>
+        <w:t>time period</w:t>
+      </w:r>
+      <w:proofErr w:type="gramEnd"/>
+      <w:r>
+        <w:t xml:space="preserve"> and add it to the final amount.</w:t>
+      </w:r>
+    </w:p>
+    <w:p>
+      <w:pPr>
+        <w:jc w:val="both"/>
+      </w:pPr>
+    </w:p>
+    <w:p>
+      <w:pPr>
+        <w:jc w:val="both"/>
+      </w:pPr>
+      <w:r>
+        <w:t xml:space="preserve">Thus, the cost </w:t>
+      </w:r>
+      <w:proofErr w:type="gramStart"/>
+      <w:r>
+        <w:t xml:space="preserve">is of </w:t>
+      </w:r>
+      <w:r>
+        <w:t>204,86€</w:t>
+      </w:r>
+      <w:proofErr w:type="gramEnd"/>
+      <w:r>
+        <w:t>.</w:t>
+      </w:r>
+    </w:p>
+    <w:p>
+      <w:pPr>
+        <w:ind w:left="708" w:hanging="708"/>
+        <w:jc w:val="both"/>
+      </w:pPr>
+    </w:p>
+    <w:p>
+      <w:pPr>
+        <w:pStyle w:val="Ttulo1"/>
+        <w:jc w:val="both"/>
+      </w:pPr>
+      <w:bookmarkStart w:id="5" w:name="_Toc190978589"/>
+      <w:r>
+        <w:t>PROGRESS</w:t>
+      </w:r>
+      <w:bookmarkEnd w:id="5"/>
+    </w:p>
+    <w:p>
+      <w:pPr>
+        <w:pStyle w:val="Ttulo2"/>
+        <w:jc w:val="both"/>
+      </w:pPr>
+      <w:bookmarkStart w:id="6" w:name="_Toc190978590"/>
+      <w:r>
+        <w:t>Progress Report:</w:t>
+      </w:r>
+      <w:bookmarkEnd w:id="6"/>
+    </w:p>
+    <w:p>
+      <w:pPr>
+        <w:jc w:val="both"/>
+      </w:pPr>
+      <w:r>
+        <w:t>The following records provide an overview of my performance in the individual tasks according to the performance indicators defined in the Charte</w:t>
+      </w:r>
+      <w:r>
+        <w:t>r</w:t>
+      </w:r>
+      <w:r>
+        <w:t xml:space="preserve"> Report</w:t>
+      </w:r>
+      <w:r>
+        <w:t xml:space="preserve"> </w:t>
+      </w:r>
+      <w:r>
+        <w:t>and the corresponding actions taken.</w:t>
+      </w:r>
+    </w:p>
+    <w:p>
+      <w:pPr>
+        <w:jc w:val="both"/>
+        <w:rPr>
+          <w:b/>
+          <w:bCs/>
+        </w:rPr>
+      </w:pPr>
+      <w:r>
         <w:lastRenderedPageBreak/>
-        <w:t xml:space="preserve">The project requires the use of a laptop or a personal computer, valued at 1,150 €, which is amortized over three years (36 months, 4 weeks per month). Hence, the weekly amortization cost is the following: </w:t>
-      </w:r>
-    </w:p>
-    <w:p>
-      <w:pPr>
-        <w:jc w:val="both"/>
-      </w:pPr>
-      <w:r>
-        <w:t xml:space="preserve">Amortization cost per week = </w:t>
-      </w:r>
-      <w:r>
-        <w:t>1150/(36*4) = 7,99 €</w:t>
-      </w:r>
-    </w:p>
-    <w:p>
-      <w:pPr>
-        <w:jc w:val="both"/>
-      </w:pPr>
-    </w:p>
-    <w:p>
-      <w:pPr>
-        <w:jc w:val="both"/>
-      </w:pPr>
-      <w:r>
-        <w:t>Since the first delivery has had a length of 3 weeks, we compute the amortization cost of this time period and add it to the final amount.</w:t>
-      </w:r>
-    </w:p>
-    <w:p>
-      <w:pPr>
-        <w:jc w:val="both"/>
-      </w:pPr>
-    </w:p>
-    <w:p>
-      <w:pPr>
-        <w:jc w:val="both"/>
-      </w:pPr>
-      <w:r>
-        <w:t xml:space="preserve">Thus, the cost is of </w:t>
-      </w:r>
-      <w:r>
-        <w:t>204,86€.</w:t>
-      </w:r>
-    </w:p>
-    <w:p>
-      <w:pPr>
-        <w:ind w:left="708" w:hanging="708"/>
-        <w:jc w:val="both"/>
-      </w:pPr>
-    </w:p>
-    <w:p>
-      <w:pPr>
-        <w:pStyle w:val="Ttulo1"/>
-        <w:jc w:val="both"/>
-      </w:pPr>
-      <w:bookmarkStart w:id="5" w:name="_Toc190978589"/>
-      <w:r>
-        <w:t>PROGRESS</w:t>
-      </w:r>
-      <w:bookmarkEnd w:id="5"/>
+        <w:t xml:space="preserve"> </w:t>
+      </w:r>
+      <w:r>
+        <w:rPr>
+          <w:b/>
+          <w:bCs/>
+        </w:rPr>
+        <w:t>Feedback session 1 (18/02/2025)</w:t>
+      </w:r>
+      <w:r>
+        <w:rPr>
+          <w:b/>
+          <w:bCs/>
+        </w:rPr>
+        <w:t>:</w:t>
+      </w:r>
+    </w:p>
+    <w:p>
+      <w:pPr>
+        <w:jc w:val="both"/>
+      </w:pPr>
+      <w:r>
+        <w:t xml:space="preserve"> Regarding </w:t>
+      </w:r>
+      <w:proofErr w:type="gramStart"/>
+      <w:r>
+        <w:t>the ”</w:t>
+      </w:r>
+      <w:r>
+        <w:t>Actual</w:t>
+      </w:r>
+      <w:proofErr w:type="gramEnd"/>
+      <w:r>
+        <w:t xml:space="preserve"> Grade vs Expected Grade</w:t>
+      </w:r>
+      <w:r>
+        <w:t xml:space="preserve">” performance indicator, I expected to obtain </w:t>
+      </w:r>
+      <w:r>
+        <w:t>one</w:t>
+      </w:r>
+      <w:r>
+        <w:t xml:space="preserve"> marked requirements, </w:t>
+      </w:r>
+      <w:r>
+        <w:t xml:space="preserve">that is, just the one regarding my </w:t>
+      </w:r>
+      <w:proofErr w:type="spellStart"/>
+      <w:r>
+        <w:t>favourite</w:t>
+      </w:r>
+      <w:proofErr w:type="spellEnd"/>
+      <w:r>
+        <w:t xml:space="preserve"> link in the </w:t>
+      </w:r>
+      <w:proofErr w:type="spellStart"/>
+      <w:r>
+        <w:t>anonymus</w:t>
+      </w:r>
+      <w:proofErr w:type="spellEnd"/>
+      <w:r>
+        <w:t xml:space="preserve"> menu</w:t>
+      </w:r>
+      <w:r>
+        <w:t xml:space="preserve">. During the session, the lecturer marked </w:t>
+      </w:r>
+      <w:r>
+        <w:t>it</w:t>
+      </w:r>
+      <w:r>
+        <w:t xml:space="preserve"> as completed. </w:t>
+      </w:r>
+    </w:p>
+    <w:p>
+      <w:pPr>
+        <w:jc w:val="both"/>
+      </w:pPr>
+      <w:r>
+        <w:t>Result</w:t>
+      </w:r>
+      <w:r>
+        <w:t xml:space="preserve"> = </w:t>
+      </w:r>
+      <w:r>
+        <w:t>1</w:t>
+      </w:r>
+      <w:r>
+        <w:t xml:space="preserve"> − </w:t>
+      </w:r>
+      <w:r>
+        <w:t>1</w:t>
+      </w:r>
+      <w:r>
+        <w:t xml:space="preserve"> = 0 </w:t>
+      </w:r>
+      <w:r>
+        <w:t>Meaning that</w:t>
+      </w:r>
+      <w:r>
+        <w:t xml:space="preserve"> the final value of the </w:t>
+      </w:r>
+      <w:r>
+        <w:t>performance</w:t>
+      </w:r>
+      <w:r>
+        <w:t xml:space="preserve"> indicator was 0. A zero value indicates that I am adequately making progress towards the goal without exceeding expectations. No rewards or admonishments were issued.</w:t>
+      </w:r>
+    </w:p>
+    <w:p>
+      <w:pPr>
+        <w:jc w:val="both"/>
+      </w:pPr>
     </w:p>
     <w:p>
       <w:pPr>
         <w:pStyle w:val="Ttulo2"/>
         <w:jc w:val="both"/>
       </w:pPr>
-      <w:bookmarkStart w:id="6" w:name="_Toc190978590"/>
-      <w:r>
-        <w:t>Progress Report:</w:t>
-      </w:r>
-      <w:bookmarkEnd w:id="6"/>
-    </w:p>
-    <w:p>
-      <w:pPr>
-        <w:jc w:val="both"/>
-      </w:pPr>
-      <w:r>
-        <w:t>The following records provide an overview of my performance in the individual tasks according to the performance indicators defined in the Charte</w:t>
-      </w:r>
-      <w:r>
-        <w:t>r</w:t>
-      </w:r>
-      <w:r>
-        <w:t xml:space="preserve"> Report</w:t>
-      </w:r>
+      <w:bookmarkStart w:id="7" w:name="_Toc190978591"/>
+      <w:r>
+        <w:t>Conflicts</w:t>
+      </w:r>
+      <w:bookmarkEnd w:id="7"/>
       <w:r>
         <w:t xml:space="preserve"> </w:t>
       </w:r>
-      <w:r>
-        <w:t>and the corresponding actions taken.</w:t>
-      </w:r>
-    </w:p>
-    <w:p>
-      <w:pPr>
-        <w:jc w:val="both"/>
-        <w:rPr>
-          <w:b/>
-          <w:bCs/>
-        </w:rPr>
-      </w:pPr>
-      <w:r>
-        <w:t xml:space="preserve"> </w:t>
-      </w:r>
-      <w:r>
-        <w:rPr>
-          <w:b/>
-          <w:bCs/>
-        </w:rPr>
-        <w:t>Feedback session 1 (18/02/2025)</w:t>
-      </w:r>
-      <w:r>
-        <w:rPr>
-          <w:b/>
-          <w:bCs/>
-        </w:rPr>
-        <w:t>:</w:t>
-      </w:r>
-    </w:p>
-    <w:p>
-      <w:pPr>
-        <w:jc w:val="both"/>
-      </w:pPr>
-      <w:r>
-        <w:t xml:space="preserve"> Regarding the ”</w:t>
-      </w:r>
-      <w:r>
-        <w:t>Actual Grade vs Expected Grade</w:t>
-      </w:r>
-      <w:r>
-        <w:t xml:space="preserve">” performance indicator, I expected to obtain </w:t>
-      </w:r>
-      <w:r>
-        <w:t>one</w:t>
-      </w:r>
-      <w:r>
-        <w:t xml:space="preserve"> marked requirements, </w:t>
-      </w:r>
-      <w:r>
-        <w:t>that is, just the one regarding my favourite link in the anonymus menu</w:t>
-      </w:r>
-      <w:r>
-        <w:t xml:space="preserve">. During the session, the lecturer marked </w:t>
-      </w:r>
-      <w:r>
-        <w:t>it</w:t>
-      </w:r>
-      <w:r>
-        <w:t xml:space="preserve"> as completed. </w:t>
-      </w:r>
-    </w:p>
-    <w:p>
-      <w:pPr>
-        <w:jc w:val="both"/>
-      </w:pPr>
-      <w:r>
-        <w:t>Result</w:t>
-      </w:r>
-      <w:r>
-        <w:t xml:space="preserve"> = </w:t>
-      </w:r>
-      <w:r>
-        <w:t>1</w:t>
-      </w:r>
-      <w:r>
-        <w:t xml:space="preserve"> − </w:t>
-      </w:r>
-      <w:r>
-        <w:t>1</w:t>
-      </w:r>
-      <w:r>
-        <w:t xml:space="preserve"> = 0 </w:t>
-      </w:r>
-      <w:r>
-        <w:t>Meaning that</w:t>
-      </w:r>
-      <w:r>
-        <w:t xml:space="preserve"> the final value of the </w:t>
-      </w:r>
-      <w:r>
-        <w:t>performance</w:t>
-      </w:r>
-      <w:r>
-        <w:t xml:space="preserve"> indicator was 0. A zero value indicates that I am adequately making progress towards the goal without exceeding expectations. No rewards or admonishments were issued.</w:t>
+    </w:p>
+    <w:p>
+      <w:pPr>
+        <w:jc w:val="both"/>
+      </w:pPr>
+      <w:r>
+        <w:t xml:space="preserve">No conflicts have occurred during this </w:t>
+      </w:r>
+      <w:proofErr w:type="gramStart"/>
+      <w:r>
+        <w:t>time period</w:t>
+      </w:r>
+      <w:proofErr w:type="gramEnd"/>
+      <w:r>
+        <w:t>.</w:t>
       </w:r>
     </w:p>
     <w:p>
@@ -4735,33 +5063,6 @@
         <w:pStyle w:val="Ttulo2"/>
         <w:jc w:val="both"/>
       </w:pPr>
-      <w:bookmarkStart w:id="7" w:name="_Toc190978591"/>
-      <w:r>
-        <w:t>Conflicts</w:t>
-      </w:r>
-      <w:bookmarkEnd w:id="7"/>
-      <w:r>
-        <w:t xml:space="preserve"> </w:t>
-      </w:r>
-    </w:p>
-    <w:p>
-      <w:pPr>
-        <w:jc w:val="both"/>
-      </w:pPr>
-      <w:r>
-        <w:t>No conflicts have occurred during this time period.</w:t>
-      </w:r>
-    </w:p>
-    <w:p>
-      <w:pPr>
-        <w:jc w:val="both"/>
-      </w:pPr>
-    </w:p>
-    <w:p>
-      <w:pPr>
-        <w:pStyle w:val="Ttulo2"/>
-        <w:jc w:val="both"/>
-      </w:pPr>
       <w:bookmarkStart w:id="8" w:name="_Toc190978592"/>
       <w:r>
         <w:t>Cost Comparison</w:t>
@@ -4781,8 +5082,15 @@
         <w:jc w:val="both"/>
       </w:pPr>
       <w:r>
-        <w:lastRenderedPageBreak/>
-        <w:t>By summing the total time spent and considering the roles taken for each of the tasks, we could obtain the following results. For the sake of fairness, we assume that the tasks that have not been fulfilled yet match the expected time.  Doing this, we would obtain the following results:</w:t>
+        <w:t xml:space="preserve">By </w:t>
+      </w:r>
+      <w:proofErr w:type="gramStart"/>
+      <w:r>
+        <w:t>summing</w:t>
+      </w:r>
+      <w:proofErr w:type="gramEnd"/>
+      <w:r>
+        <w:t xml:space="preserve"> the total time spent and considering the roles taken for each of the tasks, we could obtain the following results. For the sake of fairness, we assume that the tasks that have not been fulfilled yet match the expected time.  Doing this, we would obtain the following results:</w:t>
       </w:r>
     </w:p>
     <w:tbl>
@@ -4833,7 +5141,15 @@
               <w:jc w:val="both"/>
             </w:pPr>
             <w:r>
-              <w:t>Time Spent (hrs)</w:t>
+              <w:t>Time Spent (</w:t>
+            </w:r>
+            <w:proofErr w:type="spellStart"/>
+            <w:r>
+              <w:t>hrs</w:t>
+            </w:r>
+            <w:proofErr w:type="spellEnd"/>
+            <w:r>
+              <w:t>)</w:t>
             </w:r>
           </w:p>
         </w:tc>
@@ -5220,7 +5536,15 @@
         <w:jc w:val="both"/>
       </w:pPr>
       <w:r>
-        <w:t>Taking a quick comparison to both costs, we see that we have obtained a gain of 8.99 €. This indicates a correct estimation effort.</w:t>
+        <w:t xml:space="preserve">Taking a quick comparison </w:t>
+      </w:r>
+      <w:proofErr w:type="gramStart"/>
+      <w:r>
+        <w:t>to</w:t>
+      </w:r>
+      <w:proofErr w:type="gramEnd"/>
+      <w:r>
+        <w:t xml:space="preserve"> both costs, we see that we have obtained a gain of 8.99 €. This indicates a correct estimation effort.</w:t>
       </w:r>
     </w:p>
     <w:p>
@@ -5230,6 +5554,7 @@
       </w:pPr>
       <w:bookmarkStart w:id="9" w:name="_Toc190978593"/>
       <w:r>
+        <w:lastRenderedPageBreak/>
         <w:t>CONCLUSIONS</w:t>
       </w:r>
       <w:bookmarkEnd w:id="9"/>
@@ -5263,20 +5588,44 @@
         <w:jc w:val="both"/>
       </w:pPr>
       <w:r>
-        <w:t>In the progress section, we have seen that we have done a fairly decent job at estimating costs for this Delivery.</w:t>
-      </w:r>
-    </w:p>
-    <w:p>
-      <w:pPr>
-        <w:jc w:val="both"/>
-      </w:pPr>
-    </w:p>
-    <w:p>
-      <w:pPr>
-        <w:jc w:val="both"/>
-      </w:pPr>
-      <w:r>
-        <w:t>However, I have started to work a little bit late, having as a consequence some distress and a hectic scheduling in the last days. For following Sprints, I plan to improve this aspect and aim for better performance.</w:t>
+        <w:t xml:space="preserve">In the progress section, we have seen that we have done a </w:t>
+      </w:r>
+      <w:proofErr w:type="gramStart"/>
+      <w:r>
+        <w:t>fairly decent</w:t>
+      </w:r>
+      <w:proofErr w:type="gramEnd"/>
+      <w:r>
+        <w:t xml:space="preserve"> job at estimating costs for this Delivery.</w:t>
+      </w:r>
+    </w:p>
+    <w:p>
+      <w:pPr>
+        <w:jc w:val="both"/>
+      </w:pPr>
+    </w:p>
+    <w:p>
+      <w:pPr>
+        <w:jc w:val="both"/>
+      </w:pPr>
+      <w:r>
+        <w:t xml:space="preserve">However, I have started to work a little bit late, having </w:t>
+      </w:r>
+      <w:proofErr w:type="gramStart"/>
+      <w:r>
+        <w:t>as a consequence</w:t>
+      </w:r>
+      <w:proofErr w:type="gramEnd"/>
+      <w:r>
+        <w:t xml:space="preserve"> some distress and a hectic scheduling in the last days. For </w:t>
+      </w:r>
+      <w:proofErr w:type="gramStart"/>
+      <w:r>
+        <w:t>following</w:t>
+      </w:r>
+      <w:proofErr w:type="gramEnd"/>
+      <w:r>
+        <w:t xml:space="preserve"> Sprints, I plan to improve this aspect and aim for better performance.</w:t>
       </w:r>
     </w:p>
     <w:p>
@@ -5291,7 +5640,6 @@
       </w:pPr>
       <w:bookmarkStart w:id="10" w:name="_Toc190978594"/>
       <w:r>
-        <w:lastRenderedPageBreak/>
         <w:t>BIBLIOGRAPHY</w:t>
       </w:r>
       <w:bookmarkEnd w:id="10"/>

</xml_diff>